<commit_message>
first draft for HR BM review
</commit_message>
<xml_diff>
--- a/_assets/esri_template.docx
+++ b/_assets/esri_template.docx
@@ -53,13 +53,253 @@
         <w:t xml:space="preserve">Abstract </w:t>
       </w:r>
     </w:p>
+    <w:sdt>
+      <w:sdtPr>
+        <w:rPr>
+          <w:rFonts w:ascii="Calibri" w:eastAsiaTheme="minorHAnsi" w:hAnsi="Calibri" w:cs="Calibri"/>
+          <w:b w:val="0"/>
+          <w:caps w:val="0"/>
+          <w:color w:val="auto"/>
+          <w:sz w:val="22"/>
+          <w:szCs w:val="22"/>
+          <w:lang w:val="en-US" w:eastAsia="en-US"/>
+        </w:rPr>
+        <w:id w:val="880370635"/>
+        <w:docPartObj>
+          <w:docPartGallery w:val="Table of Contents"/>
+          <w:docPartUnique/>
+        </w:docPartObj>
+      </w:sdtPr>
+      <w:sdtEndPr>
+        <w:rPr>
+          <w:bCs/>
+          <w:noProof/>
+        </w:rPr>
+      </w:sdtEndPr>
+      <w:sdtContent>
+        <w:p>
+          <w:pPr>
+            <w:pStyle w:val="TOCHeading"/>
+          </w:pPr>
+          <w:r>
+            <w:t>Table of Contents</w:t>
+          </w:r>
+        </w:p>
+        <w:p>
+          <w:pPr>
+            <w:pStyle w:val="TOC1"/>
+          </w:pPr>
+          <w:r>
+            <w:rPr>
+              <w:noProof w:val="0"/>
+            </w:rPr>
+            <w:fldChar w:fldCharType="begin"/>
+          </w:r>
+          <w:r>
+            <w:instrText xml:space="preserve"> TOC \o "1-3" \h \z \u </w:instrText>
+          </w:r>
+          <w:r>
+            <w:rPr>
+              <w:noProof w:val="0"/>
+            </w:rPr>
+            <w:fldChar w:fldCharType="separate"/>
+          </w:r>
+          <w:hyperlink w:anchor="_Toc208739792" w:history="1">
+            <w:r>
+              <w:rPr>
+                <w:rStyle w:val="Hyperlink"/>
+                <w:color w:val="auto"/>
+              </w:rPr>
+              <w:t>Heading 1</w:t>
+            </w:r>
+            <w:r>
+              <w:rPr>
+                <w:webHidden/>
+              </w:rPr>
+              <w:tab/>
+            </w:r>
+            <w:r>
+              <w:rPr>
+                <w:webHidden/>
+              </w:rPr>
+              <w:fldChar w:fldCharType="begin"/>
+            </w:r>
+            <w:r>
+              <w:rPr>
+                <w:webHidden/>
+              </w:rPr>
+              <w:instrText xml:space="preserve"> PAGEREF _Toc208739792 \h </w:instrText>
+            </w:r>
+            <w:r>
+              <w:rPr>
+                <w:webHidden/>
+              </w:rPr>
+            </w:r>
+            <w:r>
+              <w:rPr>
+                <w:webHidden/>
+              </w:rPr>
+              <w:fldChar w:fldCharType="separate"/>
+            </w:r>
+            <w:r>
+              <w:rPr>
+                <w:webHidden/>
+              </w:rPr>
+              <w:t>2</w:t>
+            </w:r>
+            <w:r>
+              <w:rPr>
+                <w:webHidden/>
+              </w:rPr>
+              <w:fldChar w:fldCharType="end"/>
+            </w:r>
+          </w:hyperlink>
+        </w:p>
+        <w:p>
+          <w:pPr>
+            <w:pStyle w:val="TOC2"/>
+          </w:pPr>
+          <w:hyperlink w:anchor="_Toc208739793" w:history="1">
+            <w:r>
+              <w:rPr>
+                <w:rStyle w:val="Hyperlink"/>
+                <w:color w:val="auto"/>
+              </w:rPr>
+              <w:t>Heading 2</w:t>
+            </w:r>
+            <w:r>
+              <w:rPr>
+                <w:webHidden/>
+              </w:rPr>
+              <w:tab/>
+            </w:r>
+            <w:r>
+              <w:rPr>
+                <w:webHidden/>
+              </w:rPr>
+              <w:fldChar w:fldCharType="begin"/>
+            </w:r>
+            <w:r>
+              <w:rPr>
+                <w:webHidden/>
+              </w:rPr>
+              <w:instrText xml:space="preserve"> PAGEREF _Toc208739793 \h </w:instrText>
+            </w:r>
+            <w:r>
+              <w:rPr>
+                <w:webHidden/>
+              </w:rPr>
+            </w:r>
+            <w:r>
+              <w:rPr>
+                <w:webHidden/>
+              </w:rPr>
+              <w:fldChar w:fldCharType="separate"/>
+            </w:r>
+            <w:r>
+              <w:rPr>
+                <w:webHidden/>
+              </w:rPr>
+              <w:t>2</w:t>
+            </w:r>
+            <w:r>
+              <w:rPr>
+                <w:webHidden/>
+              </w:rPr>
+              <w:fldChar w:fldCharType="end"/>
+            </w:r>
+          </w:hyperlink>
+        </w:p>
+        <w:p>
+          <w:pPr>
+            <w:pStyle w:val="TOC3"/>
+          </w:pPr>
+          <w:hyperlink w:anchor="_Toc208739794" w:history="1">
+            <w:r>
+              <w:rPr>
+                <w:rStyle w:val="Hyperlink"/>
+                <w:color w:val="auto"/>
+              </w:rPr>
+              <w:t>Heading 3</w:t>
+            </w:r>
+            <w:r>
+              <w:rPr>
+                <w:webHidden/>
+              </w:rPr>
+              <w:tab/>
+            </w:r>
+            <w:r>
+              <w:rPr>
+                <w:webHidden/>
+              </w:rPr>
+              <w:fldChar w:fldCharType="begin"/>
+            </w:r>
+            <w:r>
+              <w:rPr>
+                <w:webHidden/>
+              </w:rPr>
+              <w:instrText xml:space="preserve"> PAGEREF _Toc208739794 \h </w:instrText>
+            </w:r>
+            <w:r>
+              <w:rPr>
+                <w:webHidden/>
+              </w:rPr>
+            </w:r>
+            <w:r>
+              <w:rPr>
+                <w:webHidden/>
+              </w:rPr>
+              <w:fldChar w:fldCharType="separate"/>
+            </w:r>
+            <w:r>
+              <w:rPr>
+                <w:webHidden/>
+              </w:rPr>
+              <w:t>2</w:t>
+            </w:r>
+            <w:r>
+              <w:rPr>
+                <w:webHidden/>
+              </w:rPr>
+              <w:fldChar w:fldCharType="end"/>
+            </w:r>
+          </w:hyperlink>
+        </w:p>
+        <w:p>
+          <w:r>
+            <w:rPr>
+              <w:b/>
+              <w:bCs/>
+              <w:noProof/>
+            </w:rPr>
+            <w:fldChar w:fldCharType="end"/>
+          </w:r>
+        </w:p>
+      </w:sdtContent>
+    </w:sdt>
     <w:p>
       <w:pPr>
+        <w:pStyle w:val="BodyText"/>
+      </w:pPr>
+    </w:p>
+    <w:p>
+      <w:pPr>
         <w:pStyle w:val="Heading1"/>
       </w:pPr>
       <w:bookmarkStart w:id="0" w:name="heading-1"/>
       <w:r>
-        <w:t xml:space="preserve"> Heading 1 </w:t>
+        <w:lastRenderedPageBreak/>
+        <w:t xml:space="preserve"> </w:t>
+      </w:r>
+      <w:bookmarkStart w:id="1" w:name="_Toc208739648"/>
+      <w:bookmarkStart w:id="2" w:name="_Toc208739792"/>
+      <w:r>
+        <w:t>Heading 1</w:t>
+      </w:r>
+      <w:bookmarkEnd w:id="1"/>
+      <w:bookmarkEnd w:id="2"/>
+      <w:r>
+        <w:t xml:space="preserve"> </w:t>
       </w:r>
       <w:bookmarkEnd w:id="0"/>
     </w:p>
@@ -67,18 +307,15 @@
       <w:pPr>
         <w:pStyle w:val="FirstParagraph"/>
       </w:pPr>
-      <w:bookmarkStart w:id="1" w:name="heading-2"/>
-      <w:r>
-        <w:t xml:space="preserve">First </w:t>
-      </w:r>
-      <w:r>
-        <w:t>Paragraph</w:t>
-      </w:r>
-      <w:r>
-        <w:t xml:space="preserve">. </w:t>
+      <w:bookmarkStart w:id="3" w:name="heading-2"/>
+      <w:r>
+        <w:t xml:space="preserve">First Paragraph. </w:t>
       </w:r>
     </w:p>
     <w:p>
+      <w:pPr>
+        <w:pStyle w:val="BodyText"/>
+      </w:pPr>
       <w:r>
         <w:t>RS Body text RS Body text RS Body text RS Body text RS Body text RS Body text RS Body text RS Body text RS Body text RS Body text RS Body text RS Body text RS Body text RS Body text RS Body text RS Body text RS Body text RS Body text RS Body text RS Body text Body text.</w:t>
       </w:r>
@@ -93,87 +330,112 @@
     </w:p>
     <w:p>
       <w:pPr>
+        <w:pStyle w:val="ListParagraph"/>
+        <w:numPr>
+          <w:ilvl w:val="0"/>
+          <w:numId w:val="20"/>
+        </w:numPr>
+      </w:pPr>
+      <w:r>
+        <w:t xml:space="preserve">list </w:t>
+      </w:r>
+    </w:p>
+    <w:p/>
+    <w:p>
+      <w:pPr>
         <w:pStyle w:val="Heading2"/>
       </w:pPr>
-    </w:p>
-    <w:p>
-      <w:pPr>
-        <w:pStyle w:val="Heading2"/>
-      </w:pPr>
-      <w:r>
-        <w:t xml:space="preserve">Heading 2 </w:t>
-      </w:r>
-      <w:bookmarkEnd w:id="1"/>
-    </w:p>
-    <w:p>
-      <w:pPr>
-        <w:pStyle w:val="Heading3"/>
-      </w:pPr>
-      <w:bookmarkStart w:id="2" w:name="heading-3"/>
-      <w:r>
-        <w:t xml:space="preserve"> Heading 3 </w:t>
-      </w:r>
-      <w:bookmarkEnd w:id="2"/>
-    </w:p>
-    <w:p>
-      <w:pPr>
-        <w:pStyle w:val="Heading4"/>
-      </w:pPr>
-      <w:bookmarkStart w:id="3" w:name="heading-4"/>
-      <w:r>
-        <w:t xml:space="preserve"> Heading 4 </w:t>
+      <w:bookmarkStart w:id="4" w:name="_Toc208739649"/>
+      <w:bookmarkStart w:id="5" w:name="_Toc208739793"/>
+      <w:r>
+        <w:t>Heading 2</w:t>
+      </w:r>
+      <w:bookmarkEnd w:id="4"/>
+      <w:bookmarkEnd w:id="5"/>
+      <w:r>
+        <w:t xml:space="preserve"> </w:t>
       </w:r>
       <w:bookmarkEnd w:id="3"/>
     </w:p>
     <w:p>
       <w:pPr>
-        <w:pStyle w:val="Heading5"/>
-      </w:pPr>
-      <w:bookmarkStart w:id="4" w:name="heading-5"/>
-      <w:r>
-        <w:t xml:space="preserve"> Heading 5 </w:t>
-      </w:r>
-      <w:bookmarkEnd w:id="4"/>
-    </w:p>
-    <w:p>
-      <w:pPr>
-        <w:pStyle w:val="Heading6"/>
-      </w:pPr>
-      <w:bookmarkStart w:id="5" w:name="heading-6"/>
-      <w:r>
-        <w:t xml:space="preserve"> Heading 6 </w:t>
-      </w:r>
-      <w:bookmarkEnd w:id="5"/>
-    </w:p>
-    <w:p>
-      <w:pPr>
-        <w:pStyle w:val="Heading7"/>
-      </w:pPr>
-      <w:bookmarkStart w:id="6" w:name="heading-7"/>
-      <w:r>
-        <w:t xml:space="preserve"> Heading 7 </w:t>
+        <w:pStyle w:val="Heading3"/>
+      </w:pPr>
+      <w:bookmarkStart w:id="6" w:name="heading-3"/>
+      <w:r>
+        <w:t xml:space="preserve"> </w:t>
+      </w:r>
+      <w:bookmarkStart w:id="7" w:name="_Toc208739650"/>
+      <w:bookmarkStart w:id="8" w:name="_Toc208739794"/>
+      <w:r>
+        <w:t>Heading 3</w:t>
+      </w:r>
+      <w:bookmarkEnd w:id="7"/>
+      <w:bookmarkEnd w:id="8"/>
+      <w:r>
+        <w:t xml:space="preserve"> </w:t>
       </w:r>
       <w:bookmarkEnd w:id="6"/>
     </w:p>
     <w:p>
       <w:pPr>
-        <w:pStyle w:val="Heading8"/>
-      </w:pPr>
-      <w:bookmarkStart w:id="7" w:name="heading-8"/>
-      <w:r>
-        <w:t xml:space="preserve"> Heading 8 </w:t>
-      </w:r>
-      <w:bookmarkEnd w:id="7"/>
+        <w:pStyle w:val="Heading4"/>
+      </w:pPr>
+      <w:bookmarkStart w:id="9" w:name="heading-4"/>
+      <w:r>
+        <w:t xml:space="preserve"> Heading 4 </w:t>
+      </w:r>
+      <w:bookmarkEnd w:id="9"/>
     </w:p>
     <w:p>
       <w:pPr>
+        <w:pStyle w:val="Heading5"/>
+      </w:pPr>
+      <w:bookmarkStart w:id="10" w:name="heading-5"/>
+      <w:r>
+        <w:t xml:space="preserve"> Heading 5 </w:t>
+      </w:r>
+      <w:bookmarkEnd w:id="10"/>
+    </w:p>
+    <w:p>
+      <w:pPr>
+        <w:pStyle w:val="Heading6"/>
+      </w:pPr>
+      <w:bookmarkStart w:id="11" w:name="heading-6"/>
+      <w:r>
+        <w:t xml:space="preserve"> Heading 6 </w:t>
+      </w:r>
+      <w:bookmarkEnd w:id="11"/>
+    </w:p>
+    <w:p>
+      <w:pPr>
+        <w:pStyle w:val="Heading7"/>
+      </w:pPr>
+      <w:bookmarkStart w:id="12" w:name="heading-7"/>
+      <w:r>
+        <w:t xml:space="preserve"> Heading 7 </w:t>
+      </w:r>
+      <w:bookmarkEnd w:id="12"/>
+    </w:p>
+    <w:p>
+      <w:pPr>
+        <w:pStyle w:val="Heading8"/>
+      </w:pPr>
+      <w:bookmarkStart w:id="13" w:name="heading-8"/>
+      <w:r>
+        <w:t xml:space="preserve"> Heading 8 </w:t>
+      </w:r>
+      <w:bookmarkEnd w:id="13"/>
+    </w:p>
+    <w:p>
+      <w:pPr>
         <w:pStyle w:val="Heading9"/>
       </w:pPr>
-      <w:bookmarkStart w:id="8" w:name="heading-9"/>
+      <w:bookmarkStart w:id="14" w:name="heading-9"/>
       <w:r>
         <w:t xml:space="preserve"> Heading 9 </w:t>
       </w:r>
-      <w:bookmarkEnd w:id="8"/>
+      <w:bookmarkEnd w:id="14"/>
     </w:p>
     <w:p>
       <w:pPr>
@@ -192,12 +454,23 @@
         <w:rPr>
           <w:rStyle w:val="VerbatimChar"/>
         </w:rPr>
-        <w:t xml:space="preserve"> Verbatim Char </w:t>
-      </w:r>
-      <w:r>
-        <w:t xml:space="preserve"> .    </w:t>
-      </w:r>
-      <w:hyperlink r:id="rId7">
+        <w:t xml:space="preserve"> Verbatim </w:t>
+      </w:r>
+      <w:proofErr w:type="gramStart"/>
+      <w:r>
+        <w:rPr>
+          <w:rStyle w:val="VerbatimChar"/>
+        </w:rPr>
+        <w:t xml:space="preserve">Char </w:t>
+      </w:r>
+      <w:r>
+        <w:t xml:space="preserve"> .</w:t>
+      </w:r>
+      <w:proofErr w:type="gramEnd"/>
+      <w:r>
+        <w:t xml:space="preserve">    </w:t>
+      </w:r>
+      <w:hyperlink r:id="rId8">
         <w:r>
           <w:rPr>
             <w:rStyle w:val="Hyperlink"/>
@@ -239,8 +512,8 @@
         <w:tblLook w:val="07E0" w:firstRow="1" w:lastRow="1" w:firstColumn="1" w:lastColumn="1" w:noHBand="1" w:noVBand="1"/>
       </w:tblPr>
       <w:tblGrid>
-        <w:gridCol w:w="754"/>
-        <w:gridCol w:w="754"/>
+        <w:gridCol w:w="1474"/>
+        <w:gridCol w:w="1474"/>
       </w:tblGrid>
       <w:tr>
         <w:trPr>
@@ -328,9 +601,11 @@
       <w:pPr>
         <w:pStyle w:val="FirstParagraph"/>
       </w:pPr>
+      <w:proofErr w:type="spellStart"/>
       <w:r>
         <w:t>asd</w:t>
       </w:r>
+      <w:proofErr w:type="spellEnd"/>
     </w:p>
     <w:p>
       <w:pPr>
@@ -345,7 +620,16 @@
         <w:pStyle w:val="DefinitionTerm"/>
       </w:pPr>
       <w:r>
-        <w:t xml:space="preserve"> DefinitionTerm </w:t>
+        <w:lastRenderedPageBreak/>
+        <w:t xml:space="preserve"> </w:t>
+      </w:r>
+      <w:proofErr w:type="spellStart"/>
+      <w:r>
+        <w:t>DefinitionTerm</w:t>
+      </w:r>
+      <w:proofErr w:type="spellEnd"/>
+      <w:r>
+        <w:t xml:space="preserve"> </w:t>
       </w:r>
     </w:p>
     <w:p>
@@ -361,7 +645,15 @@
         <w:pStyle w:val="DefinitionTerm"/>
       </w:pPr>
       <w:r>
-        <w:t xml:space="preserve"> DefinitionTerm </w:t>
+        <w:t xml:space="preserve"> </w:t>
+      </w:r>
+      <w:proofErr w:type="spellStart"/>
+      <w:r>
+        <w:t>DefinitionTerm</w:t>
+      </w:r>
+      <w:proofErr w:type="spellEnd"/>
+      <w:r>
+        <w:t xml:space="preserve"> </w:t>
       </w:r>
     </w:p>
     <w:p>
@@ -376,6 +668,11 @@
       <w:pPr>
         <w:pStyle w:val="Definition"/>
       </w:pPr>
+      <w:proofErr w:type="spellStart"/>
+      <w:r>
+        <w:t>asdasd</w:t>
+      </w:r>
+      <w:proofErr w:type="spellEnd"/>
     </w:p>
     <w:p>
       <w:pPr>
@@ -401,18 +698,13 @@
       <w:pPr>
         <w:pStyle w:val="Definition"/>
       </w:pPr>
-    </w:p>
-    <w:p>
-      <w:pPr>
-        <w:pStyle w:val="Definition"/>
-      </w:pPr>
       <w:r>
         <w:t xml:space="preserve"> </w:t>
       </w:r>
     </w:p>
     <w:sectPr>
-      <w:headerReference w:type="even" r:id="rId8"/>
-      <w:headerReference w:type="default" r:id="rId9"/>
+      <w:headerReference w:type="even" r:id="rId9"/>
+      <w:headerReference w:type="default" r:id="rId10"/>
       <w:pgSz w:w="12240" w:h="15840"/>
       <w:pgMar w:top="1440" w:right="1440" w:bottom="1440" w:left="1440" w:header="720" w:footer="720" w:gutter="0"/>
       <w:cols w:space="720"/>
@@ -467,11 +759,7 @@
         <w:footnoteRef/>
       </w:r>
       <w:r>
-        <w:t xml:space="preserve"> </w:t>
-      </w:r>
-      <w:r>
-        <w:tab/>
-        <w:t>Footnote Calibri body 9 pt. (Style: RS Footnote text)</w:t>
+        <w:t xml:space="preserve"> Footnote Calibri body 9 pt. (Style: RS Footnote text)</w:t>
       </w:r>
     </w:p>
   </w:footnote>
@@ -500,61 +788,138 @@
   <w:p>
     <w:pPr>
       <w:pStyle w:val="Header"/>
+      <w:rPr>
+        <w:color w:val="808080" w:themeColor="background1" w:themeShade="80"/>
+        <w:sz w:val="21"/>
+        <w:szCs w:val="21"/>
+      </w:rPr>
     </w:pPr>
     <w:r>
       <w:rPr>
         <w:rStyle w:val="PageNumber"/>
+        <w:color w:val="808080" w:themeColor="background1" w:themeShade="80"/>
+        <w:sz w:val="21"/>
+        <w:szCs w:val="21"/>
       </w:rPr>
       <w:fldChar w:fldCharType="begin"/>
     </w:r>
     <w:r>
       <w:rPr>
         <w:rStyle w:val="PageNumber"/>
+        <w:color w:val="808080" w:themeColor="background1" w:themeShade="80"/>
+        <w:sz w:val="21"/>
+        <w:szCs w:val="21"/>
       </w:rPr>
       <w:instrText xml:space="preserve"> PAGE </w:instrText>
     </w:r>
     <w:r>
       <w:rPr>
         <w:rStyle w:val="PageNumber"/>
+        <w:color w:val="808080" w:themeColor="background1" w:themeShade="80"/>
+        <w:sz w:val="21"/>
+        <w:szCs w:val="21"/>
       </w:rPr>
       <w:fldChar w:fldCharType="separate"/>
     </w:r>
     <w:r>
       <w:rPr>
         <w:rStyle w:val="PageNumber"/>
+        <w:color w:val="808080" w:themeColor="background1" w:themeShade="80"/>
+        <w:sz w:val="21"/>
+        <w:szCs w:val="21"/>
       </w:rPr>
       <w:t>2</w:t>
     </w:r>
     <w:r>
       <w:rPr>
         <w:rStyle w:val="PageNumber"/>
+        <w:color w:val="808080" w:themeColor="background1" w:themeShade="80"/>
+        <w:sz w:val="21"/>
+        <w:szCs w:val="21"/>
       </w:rPr>
       <w:fldChar w:fldCharType="end"/>
     </w:r>
     <w:r>
       <w:rPr>
         <w:rStyle w:val="PageNumber"/>
+        <w:color w:val="808080" w:themeColor="background1" w:themeShade="80"/>
+        <w:sz w:val="21"/>
+        <w:szCs w:val="21"/>
       </w:rPr>
       <w:t xml:space="preserve"> </w:t>
     </w:r>
     <w:r>
+      <w:rPr>
+        <w:color w:val="808080" w:themeColor="background1" w:themeShade="80"/>
+        <w:sz w:val="21"/>
+        <w:szCs w:val="21"/>
+      </w:rPr>
       <w:t xml:space="preserve">| </w:t>
     </w:r>
-    <w:fldSimple w:instr=" STYLEREF  Title  \* MERGEFORMAT ">
-      <w:r>
-        <w:rPr>
-          <w:noProof/>
-        </w:rPr>
-        <w:t>Title</w:t>
-      </w:r>
-    </w:fldSimple>
     <w:r>
+      <w:rPr>
+        <w:color w:val="808080" w:themeColor="background1" w:themeShade="80"/>
+        <w:sz w:val="21"/>
+        <w:szCs w:val="21"/>
+      </w:rPr>
       <w:fldChar w:fldCharType="begin"/>
     </w:r>
     <w:r>
+      <w:rPr>
+        <w:color w:val="808080" w:themeColor="background1" w:themeShade="80"/>
+        <w:sz w:val="21"/>
+        <w:szCs w:val="21"/>
+      </w:rPr>
+      <w:instrText xml:space="preserve"> STYLEREF  Title  \* MERGEFORMAT </w:instrText>
+    </w:r>
+    <w:r>
+      <w:rPr>
+        <w:color w:val="808080" w:themeColor="background1" w:themeShade="80"/>
+        <w:sz w:val="21"/>
+        <w:szCs w:val="21"/>
+      </w:rPr>
+      <w:fldChar w:fldCharType="separate"/>
+    </w:r>
+    <w:r>
+      <w:rPr>
+        <w:noProof/>
+        <w:color w:val="808080" w:themeColor="background1" w:themeShade="80"/>
+        <w:sz w:val="21"/>
+        <w:szCs w:val="21"/>
+      </w:rPr>
+      <w:t>Title</w:t>
+    </w:r>
+    <w:r>
+      <w:rPr>
+        <w:noProof/>
+        <w:color w:val="808080" w:themeColor="background1" w:themeShade="80"/>
+        <w:sz w:val="21"/>
+        <w:szCs w:val="21"/>
+      </w:rPr>
+      <w:fldChar w:fldCharType="end"/>
+    </w:r>
+    <w:r>
+      <w:rPr>
+        <w:color w:val="808080" w:themeColor="background1" w:themeShade="80"/>
+        <w:sz w:val="21"/>
+        <w:szCs w:val="21"/>
+      </w:rPr>
+      <w:fldChar w:fldCharType="begin"/>
+    </w:r>
+    <w:r>
+      <w:rPr>
+        <w:color w:val="808080" w:themeColor="background1" w:themeShade="80"/>
+        <w:sz w:val="21"/>
+        <w:szCs w:val="21"/>
+      </w:rPr>
       <w:instrText xml:space="preserve"> TITLE   \* MERGEFORMAT </w:instrText>
     </w:r>
     <w:r>
+      <w:rPr>
+        <w:color w:val="808080" w:themeColor="background1" w:themeShade="80"/>
+        <w:sz w:val="21"/>
+        <w:szCs w:val="21"/>
+      </w:rPr>
       <w:fldChar w:fldCharType="end"/>
     </w:r>
   </w:p>
@@ -574,51 +939,74 @@
       <w:jc w:val="right"/>
     </w:pPr>
     <w:r>
+      <w:rPr>
+        <w:color w:val="808080" w:themeColor="background1" w:themeShade="80"/>
+      </w:rPr>
       <w:fldChar w:fldCharType="begin"/>
     </w:r>
     <w:r>
+      <w:rPr>
+        <w:color w:val="808080" w:themeColor="background1" w:themeShade="80"/>
+      </w:rPr>
+      <w:instrText xml:space="preserve"> STYLEREF  "Heading 1"  \* MERGEFORMAT </w:instrText>
+    </w:r>
+    <w:r>
+      <w:rPr>
+        <w:color w:val="808080" w:themeColor="background1" w:themeShade="80"/>
+      </w:rPr>
+      <w:fldChar w:fldCharType="separate"/>
+    </w:r>
+    <w:r>
+      <w:rPr>
+        <w:noProof/>
+        <w:color w:val="808080" w:themeColor="background1" w:themeShade="80"/>
+        <w:lang w:val="en-GB"/>
+      </w:rPr>
+      <w:t>Heading 1</w:t>
+    </w:r>
+    <w:r>
+      <w:rPr>
+        <w:noProof/>
+        <w:color w:val="808080" w:themeColor="background1" w:themeShade="80"/>
+      </w:rPr>
+      <w:fldChar w:fldCharType="end"/>
+    </w:r>
+    <w:r>
+      <w:rPr>
+        <w:noProof/>
+      </w:rPr>
+      <w:t xml:space="preserve"> | </w:t>
+    </w:r>
+    <w:r>
+      <w:rPr>
+        <w:color w:val="000000" w:themeColor="text1"/>
+      </w:rPr>
+      <w:fldChar w:fldCharType="begin"/>
+    </w:r>
+    <w:r>
+      <w:rPr>
+        <w:color w:val="000000" w:themeColor="text1"/>
+      </w:rPr>
       <w:instrText xml:space="preserve"> PAGE </w:instrText>
     </w:r>
     <w:r>
+      <w:rPr>
+        <w:color w:val="000000" w:themeColor="text1"/>
+      </w:rPr>
       <w:fldChar w:fldCharType="separate"/>
     </w:r>
     <w:r>
+      <w:rPr>
+        <w:color w:val="000000" w:themeColor="text1"/>
+      </w:rPr>
       <w:t>2</w:t>
     </w:r>
     <w:r>
+      <w:rPr>
+        <w:color w:val="000000" w:themeColor="text1"/>
+      </w:rPr>
       <w:fldChar w:fldCharType="end"/>
     </w:r>
-    <w:r>
-      <w:t xml:space="preserve"> </w:t>
-    </w:r>
-    <w:r>
-      <w:t>|</w:t>
-    </w:r>
-    <w:r>
-      <w:t xml:space="preserve"> </w:t>
-    </w:r>
-    <w:fldSimple w:instr=" STYLEREF  &quot;Heading 1&quot;  \* MERGEFORMAT ">
-      <w:r>
-        <w:rPr>
-          <w:noProof/>
-        </w:rPr>
-        <w:t>Heading 1</w:t>
-      </w:r>
-    </w:fldSimple>
-    <w:r>
-      <w:fldChar w:fldCharType="begin"/>
-    </w:r>
-    <w:r>
-      <w:instrText xml:space="preserve"> TITLE   \* MERGEFORMAT </w:instrText>
-    </w:r>
-    <w:r>
-      <w:fldChar w:fldCharType="end"/>
-    </w:r>
-  </w:p>
-  <w:p>
-    <w:pPr>
-      <w:pStyle w:val="Header"/>
-    </w:pPr>
   </w:p>
 </w:hdr>
 </file>
@@ -626,6 +1014,348 @@
 <file path=word/numbering.xml><?xml version="1.0" encoding="utf-8"?>
 <w:numbering xmlns:wpc="http://schemas.microsoft.com/office/word/2010/wordprocessingCanvas" xmlns:cx="http://schemas.microsoft.com/office/drawing/2014/chartex" xmlns:cx1="http://schemas.microsoft.com/office/drawing/2015/9/8/chartex" xmlns:cx2="http://schemas.microsoft.com/office/drawing/2015/10/21/chartex" xmlns:cx3="http://schemas.microsoft.com/office/drawing/2016/5/9/chartex" xmlns:cx4="http://schemas.microsoft.com/office/drawing/2016/5/10/chartex" xmlns:cx5="http://schemas.microsoft.com/office/drawing/2016/5/11/chartex" xmlns:cx6="http://schemas.microsoft.com/office/drawing/2016/5/12/chartex" xmlns:cx7="http://schemas.microsoft.com/office/drawing/2016/5/13/chartex" xmlns:cx8="http://schemas.microsoft.com/office/drawing/2016/5/14/chartex" xmlns:mc="http://schemas.openxmlformats.org/markup-compatibility/2006" xmlns:aink="http://schemas.microsoft.com/office/drawing/2016/ink" xmlns:am3d="http://schemas.microsoft.com/office/drawing/2017/model3d" xmlns:o="urn:schemas-microsoft-com:office:office" xmlns:oel="http://schemas.microsoft.com/office/2019/extlst" xmlns:r="http://schemas.openxmlformats.org/officeDocument/2006/relationships" xmlns:m="http://schemas.openxmlformats.org/officeDocument/2006/math" xmlns:v="urn:schemas-microsoft-com:vml" xmlns:wp14="http://schemas.microsoft.com/office/word/2010/wordprocessingDrawing" xmlns:wp="http://schemas.openxmlformats.org/drawingml/2006/wordprocessingDrawing" xmlns:w10="urn:schemas-microsoft-com:office:word" xmlns:w="http://schemas.openxmlformats.org/wordprocessingml/2006/main" xmlns:w14="http://schemas.microsoft.com/office/word/2010/wordml" xmlns:w15="http://schemas.microsoft.com/office/word/2012/wordml" xmlns:w16cex="http://schemas.microsoft.com/office/word/2018/wordml/cex" xmlns:w16cid="http://schemas.microsoft.com/office/word/2016/wordml/cid" xmlns:w16="http://schemas.microsoft.com/office/word/2018/wordml" xmlns:w16du="http://schemas.microsoft.com/office/word/2023/wordml/word16du" xmlns:w16sdtdh="http://schemas.microsoft.com/office/word/2020/wordml/sdtdatahash" xmlns:w16sdtfl="http://schemas.microsoft.com/office/word/2024/wordml/sdtformatlock" xmlns:w16se="http://schemas.microsoft.com/office/word/2015/wordml/symex" xmlns:wpg="http://schemas.microsoft.com/office/word/2010/wordprocessingGroup" xmlns:wpi="http://schemas.microsoft.com/office/word/2010/wordprocessingInk" xmlns:wne="http://schemas.microsoft.com/office/word/2006/wordml" xmlns:wps="http://schemas.microsoft.com/office/word/2010/wordprocessingShape" mc:Ignorable="w14 w15 w16se w16cid w16 w16cex w16sdtdh w16sdtfl w16du wp14">
   <w:abstractNum w:abstractNumId="0" w15:restartNumberingAfterBreak="0">
+    <w:nsid w:val="FFFFFF7E"/>
+    <w:multiLevelType w:val="singleLevel"/>
+    <w:tmpl w:val="98FEEF8E"/>
+    <w:lvl w:ilvl="0">
+      <w:start w:val="1"/>
+      <w:numFmt w:val="decimal"/>
+      <w:pStyle w:val="ListNumber3"/>
+      <w:lvlText w:val="%1."/>
+      <w:lvlJc w:val="left"/>
+      <w:pPr>
+        <w:tabs>
+          <w:tab w:val="num" w:pos="926"/>
+        </w:tabs>
+        <w:ind w:left="926" w:hanging="360"/>
+      </w:pPr>
+    </w:lvl>
+  </w:abstractNum>
+  <w:abstractNum w:abstractNumId="1" w15:restartNumberingAfterBreak="0">
+    <w:nsid w:val="FFFFFF7F"/>
+    <w:multiLevelType w:val="singleLevel"/>
+    <w:tmpl w:val="FCCCE970"/>
+    <w:lvl w:ilvl="0">
+      <w:start w:val="1"/>
+      <w:numFmt w:val="decimal"/>
+      <w:pStyle w:val="ListNumber2"/>
+      <w:lvlText w:val="%1."/>
+      <w:lvlJc w:val="left"/>
+      <w:pPr>
+        <w:tabs>
+          <w:tab w:val="num" w:pos="643"/>
+        </w:tabs>
+        <w:ind w:left="643" w:hanging="360"/>
+      </w:pPr>
+    </w:lvl>
+  </w:abstractNum>
+  <w:abstractNum w:abstractNumId="2" w15:restartNumberingAfterBreak="0">
+    <w:nsid w:val="FFFFFF82"/>
+    <w:multiLevelType w:val="singleLevel"/>
+    <w:tmpl w:val="80F81090"/>
+    <w:lvl w:ilvl="0">
+      <w:start w:val="1"/>
+      <w:numFmt w:val="bullet"/>
+      <w:pStyle w:val="ListBullet3"/>
+      <w:lvlText w:val=""/>
+      <w:lvlJc w:val="left"/>
+      <w:pPr>
+        <w:tabs>
+          <w:tab w:val="num" w:pos="926"/>
+        </w:tabs>
+        <w:ind w:left="926" w:hanging="360"/>
+      </w:pPr>
+      <w:rPr>
+        <w:rFonts w:ascii="Symbol" w:hAnsi="Symbol" w:hint="default"/>
+      </w:rPr>
+    </w:lvl>
+  </w:abstractNum>
+  <w:abstractNum w:abstractNumId="3" w15:restartNumberingAfterBreak="0">
+    <w:nsid w:val="FFFFFF83"/>
+    <w:multiLevelType w:val="singleLevel"/>
+    <w:tmpl w:val="8A988722"/>
+    <w:lvl w:ilvl="0">
+      <w:start w:val="1"/>
+      <w:numFmt w:val="bullet"/>
+      <w:pStyle w:val="ListBullet2"/>
+      <w:lvlText w:val=""/>
+      <w:lvlJc w:val="left"/>
+      <w:pPr>
+        <w:tabs>
+          <w:tab w:val="num" w:pos="643"/>
+        </w:tabs>
+        <w:ind w:left="643" w:hanging="360"/>
+      </w:pPr>
+      <w:rPr>
+        <w:rFonts w:ascii="Symbol" w:hAnsi="Symbol" w:hint="default"/>
+      </w:rPr>
+    </w:lvl>
+  </w:abstractNum>
+  <w:abstractNum w:abstractNumId="4" w15:restartNumberingAfterBreak="0">
+    <w:nsid w:val="FFFFFF88"/>
+    <w:multiLevelType w:val="singleLevel"/>
+    <w:tmpl w:val="CEC2A5EE"/>
+    <w:lvl w:ilvl="0">
+      <w:start w:val="1"/>
+      <w:numFmt w:val="decimal"/>
+      <w:pStyle w:val="ListNumber"/>
+      <w:lvlText w:val="%1."/>
+      <w:lvlJc w:val="left"/>
+      <w:pPr>
+        <w:tabs>
+          <w:tab w:val="num" w:pos="360"/>
+        </w:tabs>
+        <w:ind w:left="360" w:hanging="360"/>
+      </w:pPr>
+    </w:lvl>
+  </w:abstractNum>
+  <w:abstractNum w:abstractNumId="5" w15:restartNumberingAfterBreak="0">
+    <w:nsid w:val="FFFFFF89"/>
+    <w:multiLevelType w:val="singleLevel"/>
+    <w:tmpl w:val="4B72AC36"/>
+    <w:lvl w:ilvl="0">
+      <w:start w:val="1"/>
+      <w:numFmt w:val="bullet"/>
+      <w:lvlText w:val=""/>
+      <w:lvlJc w:val="left"/>
+      <w:pPr>
+        <w:tabs>
+          <w:tab w:val="num" w:pos="360"/>
+        </w:tabs>
+        <w:ind w:left="360" w:hanging="360"/>
+      </w:pPr>
+      <w:rPr>
+        <w:rFonts w:ascii="Symbol" w:hAnsi="Symbol" w:hint="default"/>
+      </w:rPr>
+    </w:lvl>
+  </w:abstractNum>
+  <w:abstractNum w:abstractNumId="6" w15:restartNumberingAfterBreak="0">
+    <w:nsid w:val="07062F59"/>
+    <w:multiLevelType w:val="hybridMultilevel"/>
+    <w:tmpl w:val="802208B4"/>
+    <w:lvl w:ilvl="0" w:tplc="0809000D">
+      <w:start w:val="1"/>
+      <w:numFmt w:val="bullet"/>
+      <w:lvlText w:val=""/>
+      <w:lvlJc w:val="left"/>
+      <w:pPr>
+        <w:ind w:left="1211" w:hanging="360"/>
+      </w:pPr>
+      <w:rPr>
+        <w:rFonts w:ascii="Wingdings" w:hAnsi="Wingdings" w:hint="default"/>
+      </w:rPr>
+    </w:lvl>
+    <w:lvl w:ilvl="1" w:tplc="FFFFFFFF" w:tentative="1">
+      <w:start w:val="1"/>
+      <w:numFmt w:val="bullet"/>
+      <w:lvlText w:val="o"/>
+      <w:lvlJc w:val="left"/>
+      <w:pPr>
+        <w:ind w:left="1440" w:hanging="360"/>
+      </w:pPr>
+      <w:rPr>
+        <w:rFonts w:ascii="Courier New" w:hAnsi="Courier New" w:cs="Courier New" w:hint="default"/>
+      </w:rPr>
+    </w:lvl>
+    <w:lvl w:ilvl="2" w:tplc="FFFFFFFF" w:tentative="1">
+      <w:start w:val="1"/>
+      <w:numFmt w:val="bullet"/>
+      <w:lvlText w:val=""/>
+      <w:lvlJc w:val="left"/>
+      <w:pPr>
+        <w:ind w:left="2160" w:hanging="360"/>
+      </w:pPr>
+      <w:rPr>
+        <w:rFonts w:ascii="Wingdings" w:hAnsi="Wingdings" w:hint="default"/>
+      </w:rPr>
+    </w:lvl>
+    <w:lvl w:ilvl="3" w:tplc="FFFFFFFF" w:tentative="1">
+      <w:start w:val="1"/>
+      <w:numFmt w:val="bullet"/>
+      <w:lvlText w:val=""/>
+      <w:lvlJc w:val="left"/>
+      <w:pPr>
+        <w:ind w:left="2880" w:hanging="360"/>
+      </w:pPr>
+      <w:rPr>
+        <w:rFonts w:ascii="Symbol" w:hAnsi="Symbol" w:hint="default"/>
+      </w:rPr>
+    </w:lvl>
+    <w:lvl w:ilvl="4" w:tplc="FFFFFFFF" w:tentative="1">
+      <w:start w:val="1"/>
+      <w:numFmt w:val="bullet"/>
+      <w:lvlText w:val="o"/>
+      <w:lvlJc w:val="left"/>
+      <w:pPr>
+        <w:ind w:left="3600" w:hanging="360"/>
+      </w:pPr>
+      <w:rPr>
+        <w:rFonts w:ascii="Courier New" w:hAnsi="Courier New" w:cs="Courier New" w:hint="default"/>
+      </w:rPr>
+    </w:lvl>
+    <w:lvl w:ilvl="5" w:tplc="FFFFFFFF" w:tentative="1">
+      <w:start w:val="1"/>
+      <w:numFmt w:val="bullet"/>
+      <w:lvlText w:val=""/>
+      <w:lvlJc w:val="left"/>
+      <w:pPr>
+        <w:ind w:left="4320" w:hanging="360"/>
+      </w:pPr>
+      <w:rPr>
+        <w:rFonts w:ascii="Wingdings" w:hAnsi="Wingdings" w:hint="default"/>
+      </w:rPr>
+    </w:lvl>
+    <w:lvl w:ilvl="6" w:tplc="FFFFFFFF" w:tentative="1">
+      <w:start w:val="1"/>
+      <w:numFmt w:val="bullet"/>
+      <w:lvlText w:val=""/>
+      <w:lvlJc w:val="left"/>
+      <w:pPr>
+        <w:ind w:left="5040" w:hanging="360"/>
+      </w:pPr>
+      <w:rPr>
+        <w:rFonts w:ascii="Symbol" w:hAnsi="Symbol" w:hint="default"/>
+      </w:rPr>
+    </w:lvl>
+    <w:lvl w:ilvl="7" w:tplc="FFFFFFFF" w:tentative="1">
+      <w:start w:val="1"/>
+      <w:numFmt w:val="bullet"/>
+      <w:lvlText w:val="o"/>
+      <w:lvlJc w:val="left"/>
+      <w:pPr>
+        <w:ind w:left="5760" w:hanging="360"/>
+      </w:pPr>
+      <w:rPr>
+        <w:rFonts w:ascii="Courier New" w:hAnsi="Courier New" w:cs="Courier New" w:hint="default"/>
+      </w:rPr>
+    </w:lvl>
+    <w:lvl w:ilvl="8" w:tplc="FFFFFFFF" w:tentative="1">
+      <w:start w:val="1"/>
+      <w:numFmt w:val="bullet"/>
+      <w:lvlText w:val=""/>
+      <w:lvlJc w:val="left"/>
+      <w:pPr>
+        <w:ind w:left="6480" w:hanging="360"/>
+      </w:pPr>
+      <w:rPr>
+        <w:rFonts w:ascii="Wingdings" w:hAnsi="Wingdings" w:hint="default"/>
+      </w:rPr>
+    </w:lvl>
+  </w:abstractNum>
+  <w:abstractNum w:abstractNumId="7" w15:restartNumberingAfterBreak="0">
+    <w:nsid w:val="13C76919"/>
+    <w:multiLevelType w:val="hybridMultilevel"/>
+    <w:tmpl w:val="7FA2EBDC"/>
+    <w:lvl w:ilvl="0" w:tplc="08090001">
+      <w:start w:val="1"/>
+      <w:numFmt w:val="bullet"/>
+      <w:lvlText w:val=""/>
+      <w:lvlJc w:val="left"/>
+      <w:pPr>
+        <w:ind w:left="1571" w:hanging="360"/>
+      </w:pPr>
+      <w:rPr>
+        <w:rFonts w:ascii="Symbol" w:hAnsi="Symbol" w:hint="default"/>
+      </w:rPr>
+    </w:lvl>
+    <w:lvl w:ilvl="1" w:tplc="08090003" w:tentative="1">
+      <w:start w:val="1"/>
+      <w:numFmt w:val="bullet"/>
+      <w:lvlText w:val="o"/>
+      <w:lvlJc w:val="left"/>
+      <w:pPr>
+        <w:ind w:left="2291" w:hanging="360"/>
+      </w:pPr>
+      <w:rPr>
+        <w:rFonts w:ascii="Courier New" w:hAnsi="Courier New" w:hint="default"/>
+      </w:rPr>
+    </w:lvl>
+    <w:lvl w:ilvl="2" w:tplc="08090005" w:tentative="1">
+      <w:start w:val="1"/>
+      <w:numFmt w:val="bullet"/>
+      <w:lvlText w:val=""/>
+      <w:lvlJc w:val="left"/>
+      <w:pPr>
+        <w:ind w:left="3011" w:hanging="360"/>
+      </w:pPr>
+      <w:rPr>
+        <w:rFonts w:ascii="Wingdings" w:hAnsi="Wingdings" w:hint="default"/>
+      </w:rPr>
+    </w:lvl>
+    <w:lvl w:ilvl="3" w:tplc="08090001" w:tentative="1">
+      <w:start w:val="1"/>
+      <w:numFmt w:val="bullet"/>
+      <w:lvlText w:val=""/>
+      <w:lvlJc w:val="left"/>
+      <w:pPr>
+        <w:ind w:left="3731" w:hanging="360"/>
+      </w:pPr>
+      <w:rPr>
+        <w:rFonts w:ascii="Symbol" w:hAnsi="Symbol" w:hint="default"/>
+      </w:rPr>
+    </w:lvl>
+    <w:lvl w:ilvl="4" w:tplc="08090003" w:tentative="1">
+      <w:start w:val="1"/>
+      <w:numFmt w:val="bullet"/>
+      <w:lvlText w:val="o"/>
+      <w:lvlJc w:val="left"/>
+      <w:pPr>
+        <w:ind w:left="4451" w:hanging="360"/>
+      </w:pPr>
+      <w:rPr>
+        <w:rFonts w:ascii="Courier New" w:hAnsi="Courier New" w:hint="default"/>
+      </w:rPr>
+    </w:lvl>
+    <w:lvl w:ilvl="5" w:tplc="08090005" w:tentative="1">
+      <w:start w:val="1"/>
+      <w:numFmt w:val="bullet"/>
+      <w:lvlText w:val=""/>
+      <w:lvlJc w:val="left"/>
+      <w:pPr>
+        <w:ind w:left="5171" w:hanging="360"/>
+      </w:pPr>
+      <w:rPr>
+        <w:rFonts w:ascii="Wingdings" w:hAnsi="Wingdings" w:hint="default"/>
+      </w:rPr>
+    </w:lvl>
+    <w:lvl w:ilvl="6" w:tplc="08090001" w:tentative="1">
+      <w:start w:val="1"/>
+      <w:numFmt w:val="bullet"/>
+      <w:lvlText w:val=""/>
+      <w:lvlJc w:val="left"/>
+      <w:pPr>
+        <w:ind w:left="5891" w:hanging="360"/>
+      </w:pPr>
+      <w:rPr>
+        <w:rFonts w:ascii="Symbol" w:hAnsi="Symbol" w:hint="default"/>
+      </w:rPr>
+    </w:lvl>
+    <w:lvl w:ilvl="7" w:tplc="08090003" w:tentative="1">
+      <w:start w:val="1"/>
+      <w:numFmt w:val="bullet"/>
+      <w:lvlText w:val="o"/>
+      <w:lvlJc w:val="left"/>
+      <w:pPr>
+        <w:ind w:left="6611" w:hanging="360"/>
+      </w:pPr>
+      <w:rPr>
+        <w:rFonts w:ascii="Courier New" w:hAnsi="Courier New" w:hint="default"/>
+      </w:rPr>
+    </w:lvl>
+    <w:lvl w:ilvl="8" w:tplc="08090005" w:tentative="1">
+      <w:start w:val="1"/>
+      <w:numFmt w:val="bullet"/>
+      <w:lvlText w:val=""/>
+      <w:lvlJc w:val="left"/>
+      <w:pPr>
+        <w:ind w:left="7331" w:hanging="360"/>
+      </w:pPr>
+      <w:rPr>
+        <w:rFonts w:ascii="Wingdings" w:hAnsi="Wingdings" w:hint="default"/>
+      </w:rPr>
+    </w:lvl>
+  </w:abstractNum>
+  <w:abstractNum w:abstractNumId="8" w15:restartNumberingAfterBreak="0">
     <w:nsid w:val="170CD2DE"/>
     <w:multiLevelType w:val="multilevel"/>
     <w:tmpl w:val="8146CDBC"/>
@@ -729,8 +1459,1434 @@
       </w:pPr>
     </w:lvl>
   </w:abstractNum>
+  <w:abstractNum w:abstractNumId="9" w15:restartNumberingAfterBreak="0">
+    <w:nsid w:val="1B1931A8"/>
+    <w:multiLevelType w:val="hybridMultilevel"/>
+    <w:tmpl w:val="8C82F902"/>
+    <w:lvl w:ilvl="0" w:tplc="08090001">
+      <w:start w:val="1"/>
+      <w:numFmt w:val="bullet"/>
+      <w:lvlText w:val=""/>
+      <w:lvlJc w:val="left"/>
+      <w:pPr>
+        <w:ind w:left="1571" w:hanging="360"/>
+      </w:pPr>
+      <w:rPr>
+        <w:rFonts w:ascii="Symbol" w:hAnsi="Symbol" w:hint="default"/>
+      </w:rPr>
+    </w:lvl>
+    <w:lvl w:ilvl="1" w:tplc="08090003" w:tentative="1">
+      <w:start w:val="1"/>
+      <w:numFmt w:val="bullet"/>
+      <w:lvlText w:val="o"/>
+      <w:lvlJc w:val="left"/>
+      <w:pPr>
+        <w:ind w:left="2291" w:hanging="360"/>
+      </w:pPr>
+      <w:rPr>
+        <w:rFonts w:ascii="Courier New" w:hAnsi="Courier New" w:cs="Courier New" w:hint="default"/>
+      </w:rPr>
+    </w:lvl>
+    <w:lvl w:ilvl="2" w:tplc="08090005" w:tentative="1">
+      <w:start w:val="1"/>
+      <w:numFmt w:val="bullet"/>
+      <w:lvlText w:val=""/>
+      <w:lvlJc w:val="left"/>
+      <w:pPr>
+        <w:ind w:left="3011" w:hanging="360"/>
+      </w:pPr>
+      <w:rPr>
+        <w:rFonts w:ascii="Wingdings" w:hAnsi="Wingdings" w:hint="default"/>
+      </w:rPr>
+    </w:lvl>
+    <w:lvl w:ilvl="3" w:tplc="08090001" w:tentative="1">
+      <w:start w:val="1"/>
+      <w:numFmt w:val="bullet"/>
+      <w:lvlText w:val=""/>
+      <w:lvlJc w:val="left"/>
+      <w:pPr>
+        <w:ind w:left="3731" w:hanging="360"/>
+      </w:pPr>
+      <w:rPr>
+        <w:rFonts w:ascii="Symbol" w:hAnsi="Symbol" w:hint="default"/>
+      </w:rPr>
+    </w:lvl>
+    <w:lvl w:ilvl="4" w:tplc="08090003" w:tentative="1">
+      <w:start w:val="1"/>
+      <w:numFmt w:val="bullet"/>
+      <w:lvlText w:val="o"/>
+      <w:lvlJc w:val="left"/>
+      <w:pPr>
+        <w:ind w:left="4451" w:hanging="360"/>
+      </w:pPr>
+      <w:rPr>
+        <w:rFonts w:ascii="Courier New" w:hAnsi="Courier New" w:cs="Courier New" w:hint="default"/>
+      </w:rPr>
+    </w:lvl>
+    <w:lvl w:ilvl="5" w:tplc="08090005" w:tentative="1">
+      <w:start w:val="1"/>
+      <w:numFmt w:val="bullet"/>
+      <w:lvlText w:val=""/>
+      <w:lvlJc w:val="left"/>
+      <w:pPr>
+        <w:ind w:left="5171" w:hanging="360"/>
+      </w:pPr>
+      <w:rPr>
+        <w:rFonts w:ascii="Wingdings" w:hAnsi="Wingdings" w:hint="default"/>
+      </w:rPr>
+    </w:lvl>
+    <w:lvl w:ilvl="6" w:tplc="08090001" w:tentative="1">
+      <w:start w:val="1"/>
+      <w:numFmt w:val="bullet"/>
+      <w:lvlText w:val=""/>
+      <w:lvlJc w:val="left"/>
+      <w:pPr>
+        <w:ind w:left="5891" w:hanging="360"/>
+      </w:pPr>
+      <w:rPr>
+        <w:rFonts w:ascii="Symbol" w:hAnsi="Symbol" w:hint="default"/>
+      </w:rPr>
+    </w:lvl>
+    <w:lvl w:ilvl="7" w:tplc="08090003" w:tentative="1">
+      <w:start w:val="1"/>
+      <w:numFmt w:val="bullet"/>
+      <w:lvlText w:val="o"/>
+      <w:lvlJc w:val="left"/>
+      <w:pPr>
+        <w:ind w:left="6611" w:hanging="360"/>
+      </w:pPr>
+      <w:rPr>
+        <w:rFonts w:ascii="Courier New" w:hAnsi="Courier New" w:cs="Courier New" w:hint="default"/>
+      </w:rPr>
+    </w:lvl>
+    <w:lvl w:ilvl="8" w:tplc="08090005" w:tentative="1">
+      <w:start w:val="1"/>
+      <w:numFmt w:val="bullet"/>
+      <w:lvlText w:val=""/>
+      <w:lvlJc w:val="left"/>
+      <w:pPr>
+        <w:ind w:left="7331" w:hanging="360"/>
+      </w:pPr>
+      <w:rPr>
+        <w:rFonts w:ascii="Wingdings" w:hAnsi="Wingdings" w:hint="default"/>
+      </w:rPr>
+    </w:lvl>
+  </w:abstractNum>
+  <w:abstractNum w:abstractNumId="10" w15:restartNumberingAfterBreak="0">
+    <w:nsid w:val="2E203A0E"/>
+    <w:multiLevelType w:val="multilevel"/>
+    <w:tmpl w:val="E64ECADE"/>
+    <w:lvl w:ilvl="0">
+      <w:start w:val="1"/>
+      <w:numFmt w:val="decimal"/>
+      <w:lvlText w:val="%1."/>
+      <w:lvlJc w:val="left"/>
+      <w:pPr>
+        <w:tabs>
+          <w:tab w:val="num" w:pos="720"/>
+        </w:tabs>
+        <w:ind w:left="720" w:hanging="720"/>
+      </w:pPr>
+    </w:lvl>
+    <w:lvl w:ilvl="1">
+      <w:start w:val="1"/>
+      <w:numFmt w:val="decimal"/>
+      <w:lvlText w:val="%2."/>
+      <w:lvlJc w:val="left"/>
+      <w:pPr>
+        <w:tabs>
+          <w:tab w:val="num" w:pos="1440"/>
+        </w:tabs>
+        <w:ind w:left="1440" w:hanging="720"/>
+      </w:pPr>
+    </w:lvl>
+    <w:lvl w:ilvl="2">
+      <w:start w:val="1"/>
+      <w:numFmt w:val="decimal"/>
+      <w:lvlText w:val="%3."/>
+      <w:lvlJc w:val="left"/>
+      <w:pPr>
+        <w:tabs>
+          <w:tab w:val="num" w:pos="2160"/>
+        </w:tabs>
+        <w:ind w:left="2160" w:hanging="720"/>
+      </w:pPr>
+    </w:lvl>
+    <w:lvl w:ilvl="3">
+      <w:start w:val="1"/>
+      <w:numFmt w:val="decimal"/>
+      <w:lvlText w:val="%4."/>
+      <w:lvlJc w:val="left"/>
+      <w:pPr>
+        <w:tabs>
+          <w:tab w:val="num" w:pos="2880"/>
+        </w:tabs>
+        <w:ind w:left="2880" w:hanging="720"/>
+      </w:pPr>
+    </w:lvl>
+    <w:lvl w:ilvl="4">
+      <w:start w:val="1"/>
+      <w:numFmt w:val="decimal"/>
+      <w:lvlText w:val="%5."/>
+      <w:lvlJc w:val="left"/>
+      <w:pPr>
+        <w:tabs>
+          <w:tab w:val="num" w:pos="3600"/>
+        </w:tabs>
+        <w:ind w:left="3600" w:hanging="720"/>
+      </w:pPr>
+    </w:lvl>
+    <w:lvl w:ilvl="5">
+      <w:start w:val="1"/>
+      <w:numFmt w:val="decimal"/>
+      <w:lvlText w:val="%6."/>
+      <w:lvlJc w:val="left"/>
+      <w:pPr>
+        <w:tabs>
+          <w:tab w:val="num" w:pos="4320"/>
+        </w:tabs>
+        <w:ind w:left="4320" w:hanging="720"/>
+      </w:pPr>
+    </w:lvl>
+    <w:lvl w:ilvl="6">
+      <w:start w:val="1"/>
+      <w:numFmt w:val="decimal"/>
+      <w:lvlText w:val="%7."/>
+      <w:lvlJc w:val="left"/>
+      <w:pPr>
+        <w:tabs>
+          <w:tab w:val="num" w:pos="5040"/>
+        </w:tabs>
+        <w:ind w:left="5040" w:hanging="720"/>
+      </w:pPr>
+    </w:lvl>
+    <w:lvl w:ilvl="7">
+      <w:start w:val="1"/>
+      <w:numFmt w:val="decimal"/>
+      <w:lvlText w:val="%8."/>
+      <w:lvlJc w:val="left"/>
+      <w:pPr>
+        <w:tabs>
+          <w:tab w:val="num" w:pos="5760"/>
+        </w:tabs>
+        <w:ind w:left="5760" w:hanging="720"/>
+      </w:pPr>
+    </w:lvl>
+    <w:lvl w:ilvl="8">
+      <w:start w:val="1"/>
+      <w:numFmt w:val="decimal"/>
+      <w:lvlText w:val="%9."/>
+      <w:lvlJc w:val="left"/>
+      <w:pPr>
+        <w:tabs>
+          <w:tab w:val="num" w:pos="6480"/>
+        </w:tabs>
+        <w:ind w:left="6480" w:hanging="720"/>
+      </w:pPr>
+    </w:lvl>
+  </w:abstractNum>
+  <w:abstractNum w:abstractNumId="11" w15:restartNumberingAfterBreak="0">
+    <w:nsid w:val="3AE476AC"/>
+    <w:multiLevelType w:val="hybridMultilevel"/>
+    <w:tmpl w:val="061A5958"/>
+    <w:lvl w:ilvl="0" w:tplc="08090001">
+      <w:start w:val="1"/>
+      <w:numFmt w:val="bullet"/>
+      <w:lvlText w:val=""/>
+      <w:lvlJc w:val="left"/>
+      <w:pPr>
+        <w:ind w:left="1571" w:hanging="360"/>
+      </w:pPr>
+      <w:rPr>
+        <w:rFonts w:ascii="Symbol" w:hAnsi="Symbol" w:hint="default"/>
+      </w:rPr>
+    </w:lvl>
+    <w:lvl w:ilvl="1" w:tplc="FFFFFFFF" w:tentative="1">
+      <w:start w:val="1"/>
+      <w:numFmt w:val="bullet"/>
+      <w:lvlText w:val="o"/>
+      <w:lvlJc w:val="left"/>
+      <w:pPr>
+        <w:ind w:left="2291" w:hanging="360"/>
+      </w:pPr>
+      <w:rPr>
+        <w:rFonts w:ascii="Courier New" w:hAnsi="Courier New" w:cs="Courier New" w:hint="default"/>
+      </w:rPr>
+    </w:lvl>
+    <w:lvl w:ilvl="2" w:tplc="FFFFFFFF" w:tentative="1">
+      <w:start w:val="1"/>
+      <w:numFmt w:val="bullet"/>
+      <w:lvlText w:val=""/>
+      <w:lvlJc w:val="left"/>
+      <w:pPr>
+        <w:ind w:left="3011" w:hanging="360"/>
+      </w:pPr>
+      <w:rPr>
+        <w:rFonts w:ascii="Wingdings" w:hAnsi="Wingdings" w:hint="default"/>
+      </w:rPr>
+    </w:lvl>
+    <w:lvl w:ilvl="3" w:tplc="FFFFFFFF" w:tentative="1">
+      <w:start w:val="1"/>
+      <w:numFmt w:val="bullet"/>
+      <w:lvlText w:val=""/>
+      <w:lvlJc w:val="left"/>
+      <w:pPr>
+        <w:ind w:left="3731" w:hanging="360"/>
+      </w:pPr>
+      <w:rPr>
+        <w:rFonts w:ascii="Symbol" w:hAnsi="Symbol" w:hint="default"/>
+      </w:rPr>
+    </w:lvl>
+    <w:lvl w:ilvl="4" w:tplc="FFFFFFFF" w:tentative="1">
+      <w:start w:val="1"/>
+      <w:numFmt w:val="bullet"/>
+      <w:lvlText w:val="o"/>
+      <w:lvlJc w:val="left"/>
+      <w:pPr>
+        <w:ind w:left="4451" w:hanging="360"/>
+      </w:pPr>
+      <w:rPr>
+        <w:rFonts w:ascii="Courier New" w:hAnsi="Courier New" w:cs="Courier New" w:hint="default"/>
+      </w:rPr>
+    </w:lvl>
+    <w:lvl w:ilvl="5" w:tplc="FFFFFFFF" w:tentative="1">
+      <w:start w:val="1"/>
+      <w:numFmt w:val="bullet"/>
+      <w:lvlText w:val=""/>
+      <w:lvlJc w:val="left"/>
+      <w:pPr>
+        <w:ind w:left="5171" w:hanging="360"/>
+      </w:pPr>
+      <w:rPr>
+        <w:rFonts w:ascii="Wingdings" w:hAnsi="Wingdings" w:hint="default"/>
+      </w:rPr>
+    </w:lvl>
+    <w:lvl w:ilvl="6" w:tplc="FFFFFFFF" w:tentative="1">
+      <w:start w:val="1"/>
+      <w:numFmt w:val="bullet"/>
+      <w:lvlText w:val=""/>
+      <w:lvlJc w:val="left"/>
+      <w:pPr>
+        <w:ind w:left="5891" w:hanging="360"/>
+      </w:pPr>
+      <w:rPr>
+        <w:rFonts w:ascii="Symbol" w:hAnsi="Symbol" w:hint="default"/>
+      </w:rPr>
+    </w:lvl>
+    <w:lvl w:ilvl="7" w:tplc="FFFFFFFF" w:tentative="1">
+      <w:start w:val="1"/>
+      <w:numFmt w:val="bullet"/>
+      <w:lvlText w:val="o"/>
+      <w:lvlJc w:val="left"/>
+      <w:pPr>
+        <w:ind w:left="6611" w:hanging="360"/>
+      </w:pPr>
+      <w:rPr>
+        <w:rFonts w:ascii="Courier New" w:hAnsi="Courier New" w:cs="Courier New" w:hint="default"/>
+      </w:rPr>
+    </w:lvl>
+    <w:lvl w:ilvl="8" w:tplc="FFFFFFFF" w:tentative="1">
+      <w:start w:val="1"/>
+      <w:numFmt w:val="bullet"/>
+      <w:lvlText w:val=""/>
+      <w:lvlJc w:val="left"/>
+      <w:pPr>
+        <w:ind w:left="7331" w:hanging="360"/>
+      </w:pPr>
+      <w:rPr>
+        <w:rFonts w:ascii="Wingdings" w:hAnsi="Wingdings" w:hint="default"/>
+      </w:rPr>
+    </w:lvl>
+  </w:abstractNum>
+  <w:abstractNum w:abstractNumId="12" w15:restartNumberingAfterBreak="0">
+    <w:nsid w:val="42C138E4"/>
+    <w:multiLevelType w:val="multilevel"/>
+    <w:tmpl w:val="A7C48274"/>
+    <w:styleLink w:val="CurrentList1"/>
+    <w:lvl w:ilvl="0">
+      <w:start w:val="1"/>
+      <w:numFmt w:val="bullet"/>
+      <w:lvlText w:val=""/>
+      <w:lvlJc w:val="left"/>
+      <w:pPr>
+        <w:tabs>
+          <w:tab w:val="num" w:pos="851"/>
+        </w:tabs>
+        <w:ind w:left="1134" w:hanging="283"/>
+      </w:pPr>
+      <w:rPr>
+        <w:rFonts w:ascii="Symbol" w:hAnsi="Symbol" w:hint="default"/>
+      </w:rPr>
+    </w:lvl>
+    <w:lvl w:ilvl="1">
+      <w:start w:val="1"/>
+      <w:numFmt w:val="bullet"/>
+      <w:lvlText w:val="o"/>
+      <w:lvlJc w:val="left"/>
+      <w:pPr>
+        <w:ind w:left="1440" w:hanging="360"/>
+      </w:pPr>
+      <w:rPr>
+        <w:rFonts w:ascii="Courier New" w:hAnsi="Courier New" w:cs="Courier New" w:hint="default"/>
+      </w:rPr>
+    </w:lvl>
+    <w:lvl w:ilvl="2">
+      <w:start w:val="1"/>
+      <w:numFmt w:val="bullet"/>
+      <w:lvlText w:val=""/>
+      <w:lvlJc w:val="left"/>
+      <w:pPr>
+        <w:ind w:left="2160" w:hanging="360"/>
+      </w:pPr>
+      <w:rPr>
+        <w:rFonts w:ascii="Wingdings" w:hAnsi="Wingdings" w:hint="default"/>
+      </w:rPr>
+    </w:lvl>
+    <w:lvl w:ilvl="3">
+      <w:start w:val="1"/>
+      <w:numFmt w:val="bullet"/>
+      <w:lvlText w:val=""/>
+      <w:lvlJc w:val="left"/>
+      <w:pPr>
+        <w:ind w:left="2880" w:hanging="360"/>
+      </w:pPr>
+      <w:rPr>
+        <w:rFonts w:ascii="Symbol" w:hAnsi="Symbol" w:hint="default"/>
+      </w:rPr>
+    </w:lvl>
+    <w:lvl w:ilvl="4">
+      <w:start w:val="1"/>
+      <w:numFmt w:val="bullet"/>
+      <w:lvlText w:val="o"/>
+      <w:lvlJc w:val="left"/>
+      <w:pPr>
+        <w:ind w:left="3600" w:hanging="360"/>
+      </w:pPr>
+      <w:rPr>
+        <w:rFonts w:ascii="Courier New" w:hAnsi="Courier New" w:cs="Courier New" w:hint="default"/>
+      </w:rPr>
+    </w:lvl>
+    <w:lvl w:ilvl="5">
+      <w:start w:val="1"/>
+      <w:numFmt w:val="bullet"/>
+      <w:lvlText w:val=""/>
+      <w:lvlJc w:val="left"/>
+      <w:pPr>
+        <w:ind w:left="4320" w:hanging="360"/>
+      </w:pPr>
+      <w:rPr>
+        <w:rFonts w:ascii="Wingdings" w:hAnsi="Wingdings" w:hint="default"/>
+      </w:rPr>
+    </w:lvl>
+    <w:lvl w:ilvl="6">
+      <w:start w:val="1"/>
+      <w:numFmt w:val="bullet"/>
+      <w:lvlText w:val=""/>
+      <w:lvlJc w:val="left"/>
+      <w:pPr>
+        <w:ind w:left="5040" w:hanging="360"/>
+      </w:pPr>
+      <w:rPr>
+        <w:rFonts w:ascii="Symbol" w:hAnsi="Symbol" w:hint="default"/>
+      </w:rPr>
+    </w:lvl>
+    <w:lvl w:ilvl="7">
+      <w:start w:val="1"/>
+      <w:numFmt w:val="bullet"/>
+      <w:lvlText w:val="o"/>
+      <w:lvlJc w:val="left"/>
+      <w:pPr>
+        <w:ind w:left="5760" w:hanging="360"/>
+      </w:pPr>
+      <w:rPr>
+        <w:rFonts w:ascii="Courier New" w:hAnsi="Courier New" w:cs="Courier New" w:hint="default"/>
+      </w:rPr>
+    </w:lvl>
+    <w:lvl w:ilvl="8">
+      <w:start w:val="1"/>
+      <w:numFmt w:val="bullet"/>
+      <w:lvlText w:val=""/>
+      <w:lvlJc w:val="left"/>
+      <w:pPr>
+        <w:ind w:left="6480" w:hanging="360"/>
+      </w:pPr>
+      <w:rPr>
+        <w:rFonts w:ascii="Wingdings" w:hAnsi="Wingdings" w:hint="default"/>
+      </w:rPr>
+    </w:lvl>
+  </w:abstractNum>
+  <w:abstractNum w:abstractNumId="13" w15:restartNumberingAfterBreak="0">
+    <w:nsid w:val="48C57CD0"/>
+    <w:multiLevelType w:val="hybridMultilevel"/>
+    <w:tmpl w:val="30E0820A"/>
+    <w:lvl w:ilvl="0" w:tplc="08090001">
+      <w:start w:val="1"/>
+      <w:numFmt w:val="bullet"/>
+      <w:lvlText w:val=""/>
+      <w:lvlJc w:val="left"/>
+      <w:pPr>
+        <w:ind w:left="1571" w:hanging="360"/>
+      </w:pPr>
+      <w:rPr>
+        <w:rFonts w:ascii="Symbol" w:hAnsi="Symbol" w:hint="default"/>
+      </w:rPr>
+    </w:lvl>
+    <w:lvl w:ilvl="1" w:tplc="08090003" w:tentative="1">
+      <w:start w:val="1"/>
+      <w:numFmt w:val="bullet"/>
+      <w:lvlText w:val="o"/>
+      <w:lvlJc w:val="left"/>
+      <w:pPr>
+        <w:ind w:left="2291" w:hanging="360"/>
+      </w:pPr>
+      <w:rPr>
+        <w:rFonts w:ascii="Courier New" w:hAnsi="Courier New" w:hint="default"/>
+      </w:rPr>
+    </w:lvl>
+    <w:lvl w:ilvl="2" w:tplc="08090005" w:tentative="1">
+      <w:start w:val="1"/>
+      <w:numFmt w:val="bullet"/>
+      <w:lvlText w:val=""/>
+      <w:lvlJc w:val="left"/>
+      <w:pPr>
+        <w:ind w:left="3011" w:hanging="360"/>
+      </w:pPr>
+      <w:rPr>
+        <w:rFonts w:ascii="Wingdings" w:hAnsi="Wingdings" w:hint="default"/>
+      </w:rPr>
+    </w:lvl>
+    <w:lvl w:ilvl="3" w:tplc="08090001" w:tentative="1">
+      <w:start w:val="1"/>
+      <w:numFmt w:val="bullet"/>
+      <w:lvlText w:val=""/>
+      <w:lvlJc w:val="left"/>
+      <w:pPr>
+        <w:ind w:left="3731" w:hanging="360"/>
+      </w:pPr>
+      <w:rPr>
+        <w:rFonts w:ascii="Symbol" w:hAnsi="Symbol" w:hint="default"/>
+      </w:rPr>
+    </w:lvl>
+    <w:lvl w:ilvl="4" w:tplc="08090003" w:tentative="1">
+      <w:start w:val="1"/>
+      <w:numFmt w:val="bullet"/>
+      <w:lvlText w:val="o"/>
+      <w:lvlJc w:val="left"/>
+      <w:pPr>
+        <w:ind w:left="4451" w:hanging="360"/>
+      </w:pPr>
+      <w:rPr>
+        <w:rFonts w:ascii="Courier New" w:hAnsi="Courier New" w:hint="default"/>
+      </w:rPr>
+    </w:lvl>
+    <w:lvl w:ilvl="5" w:tplc="08090005" w:tentative="1">
+      <w:start w:val="1"/>
+      <w:numFmt w:val="bullet"/>
+      <w:lvlText w:val=""/>
+      <w:lvlJc w:val="left"/>
+      <w:pPr>
+        <w:ind w:left="5171" w:hanging="360"/>
+      </w:pPr>
+      <w:rPr>
+        <w:rFonts w:ascii="Wingdings" w:hAnsi="Wingdings" w:hint="default"/>
+      </w:rPr>
+    </w:lvl>
+    <w:lvl w:ilvl="6" w:tplc="08090001" w:tentative="1">
+      <w:start w:val="1"/>
+      <w:numFmt w:val="bullet"/>
+      <w:lvlText w:val=""/>
+      <w:lvlJc w:val="left"/>
+      <w:pPr>
+        <w:ind w:left="5891" w:hanging="360"/>
+      </w:pPr>
+      <w:rPr>
+        <w:rFonts w:ascii="Symbol" w:hAnsi="Symbol" w:hint="default"/>
+      </w:rPr>
+    </w:lvl>
+    <w:lvl w:ilvl="7" w:tplc="08090003" w:tentative="1">
+      <w:start w:val="1"/>
+      <w:numFmt w:val="bullet"/>
+      <w:lvlText w:val="o"/>
+      <w:lvlJc w:val="left"/>
+      <w:pPr>
+        <w:ind w:left="6611" w:hanging="360"/>
+      </w:pPr>
+      <w:rPr>
+        <w:rFonts w:ascii="Courier New" w:hAnsi="Courier New" w:hint="default"/>
+      </w:rPr>
+    </w:lvl>
+    <w:lvl w:ilvl="8" w:tplc="08090005" w:tentative="1">
+      <w:start w:val="1"/>
+      <w:numFmt w:val="bullet"/>
+      <w:lvlText w:val=""/>
+      <w:lvlJc w:val="left"/>
+      <w:pPr>
+        <w:ind w:left="7331" w:hanging="360"/>
+      </w:pPr>
+      <w:rPr>
+        <w:rFonts w:ascii="Wingdings" w:hAnsi="Wingdings" w:hint="default"/>
+      </w:rPr>
+    </w:lvl>
+  </w:abstractNum>
+  <w:abstractNum w:abstractNumId="14" w15:restartNumberingAfterBreak="0">
+    <w:nsid w:val="54A9179F"/>
+    <w:multiLevelType w:val="hybridMultilevel"/>
+    <w:tmpl w:val="A7C48274"/>
+    <w:lvl w:ilvl="0" w:tplc="A588F0B8">
+      <w:start w:val="1"/>
+      <w:numFmt w:val="bullet"/>
+      <w:pStyle w:val="ListBullet"/>
+      <w:lvlText w:val=""/>
+      <w:lvlJc w:val="left"/>
+      <w:pPr>
+        <w:tabs>
+          <w:tab w:val="num" w:pos="851"/>
+        </w:tabs>
+        <w:ind w:left="1134" w:hanging="283"/>
+      </w:pPr>
+      <w:rPr>
+        <w:rFonts w:ascii="Symbol" w:hAnsi="Symbol" w:hint="default"/>
+      </w:rPr>
+    </w:lvl>
+    <w:lvl w:ilvl="1" w:tplc="08090003" w:tentative="1">
+      <w:start w:val="1"/>
+      <w:numFmt w:val="bullet"/>
+      <w:lvlText w:val="o"/>
+      <w:lvlJc w:val="left"/>
+      <w:pPr>
+        <w:ind w:left="1440" w:hanging="360"/>
+      </w:pPr>
+      <w:rPr>
+        <w:rFonts w:ascii="Courier New" w:hAnsi="Courier New" w:cs="Courier New" w:hint="default"/>
+      </w:rPr>
+    </w:lvl>
+    <w:lvl w:ilvl="2" w:tplc="08090005" w:tentative="1">
+      <w:start w:val="1"/>
+      <w:numFmt w:val="bullet"/>
+      <w:lvlText w:val=""/>
+      <w:lvlJc w:val="left"/>
+      <w:pPr>
+        <w:ind w:left="2160" w:hanging="360"/>
+      </w:pPr>
+      <w:rPr>
+        <w:rFonts w:ascii="Wingdings" w:hAnsi="Wingdings" w:hint="default"/>
+      </w:rPr>
+    </w:lvl>
+    <w:lvl w:ilvl="3" w:tplc="08090001" w:tentative="1">
+      <w:start w:val="1"/>
+      <w:numFmt w:val="bullet"/>
+      <w:lvlText w:val=""/>
+      <w:lvlJc w:val="left"/>
+      <w:pPr>
+        <w:ind w:left="2880" w:hanging="360"/>
+      </w:pPr>
+      <w:rPr>
+        <w:rFonts w:ascii="Symbol" w:hAnsi="Symbol" w:hint="default"/>
+      </w:rPr>
+    </w:lvl>
+    <w:lvl w:ilvl="4" w:tplc="08090003" w:tentative="1">
+      <w:start w:val="1"/>
+      <w:numFmt w:val="bullet"/>
+      <w:lvlText w:val="o"/>
+      <w:lvlJc w:val="left"/>
+      <w:pPr>
+        <w:ind w:left="3600" w:hanging="360"/>
+      </w:pPr>
+      <w:rPr>
+        <w:rFonts w:ascii="Courier New" w:hAnsi="Courier New" w:cs="Courier New" w:hint="default"/>
+      </w:rPr>
+    </w:lvl>
+    <w:lvl w:ilvl="5" w:tplc="08090005" w:tentative="1">
+      <w:start w:val="1"/>
+      <w:numFmt w:val="bullet"/>
+      <w:lvlText w:val=""/>
+      <w:lvlJc w:val="left"/>
+      <w:pPr>
+        <w:ind w:left="4320" w:hanging="360"/>
+      </w:pPr>
+      <w:rPr>
+        <w:rFonts w:ascii="Wingdings" w:hAnsi="Wingdings" w:hint="default"/>
+      </w:rPr>
+    </w:lvl>
+    <w:lvl w:ilvl="6" w:tplc="08090001" w:tentative="1">
+      <w:start w:val="1"/>
+      <w:numFmt w:val="bullet"/>
+      <w:lvlText w:val=""/>
+      <w:lvlJc w:val="left"/>
+      <w:pPr>
+        <w:ind w:left="5040" w:hanging="360"/>
+      </w:pPr>
+      <w:rPr>
+        <w:rFonts w:ascii="Symbol" w:hAnsi="Symbol" w:hint="default"/>
+      </w:rPr>
+    </w:lvl>
+    <w:lvl w:ilvl="7" w:tplc="08090003" w:tentative="1">
+      <w:start w:val="1"/>
+      <w:numFmt w:val="bullet"/>
+      <w:lvlText w:val="o"/>
+      <w:lvlJc w:val="left"/>
+      <w:pPr>
+        <w:ind w:left="5760" w:hanging="360"/>
+      </w:pPr>
+      <w:rPr>
+        <w:rFonts w:ascii="Courier New" w:hAnsi="Courier New" w:cs="Courier New" w:hint="default"/>
+      </w:rPr>
+    </w:lvl>
+    <w:lvl w:ilvl="8" w:tplc="08090005" w:tentative="1">
+      <w:start w:val="1"/>
+      <w:numFmt w:val="bullet"/>
+      <w:lvlText w:val=""/>
+      <w:lvlJc w:val="left"/>
+      <w:pPr>
+        <w:ind w:left="6480" w:hanging="360"/>
+      </w:pPr>
+      <w:rPr>
+        <w:rFonts w:ascii="Wingdings" w:hAnsi="Wingdings" w:hint="default"/>
+      </w:rPr>
+    </w:lvl>
+  </w:abstractNum>
+  <w:abstractNum w:abstractNumId="15" w15:restartNumberingAfterBreak="0">
+    <w:nsid w:val="5D6A0705"/>
+    <w:multiLevelType w:val="hybridMultilevel"/>
+    <w:tmpl w:val="DB6A1B7A"/>
+    <w:lvl w:ilvl="0" w:tplc="08090001">
+      <w:start w:val="1"/>
+      <w:numFmt w:val="bullet"/>
+      <w:lvlText w:val=""/>
+      <w:lvlJc w:val="left"/>
+      <w:pPr>
+        <w:ind w:left="1571" w:hanging="360"/>
+      </w:pPr>
+      <w:rPr>
+        <w:rFonts w:ascii="Symbol" w:hAnsi="Symbol" w:hint="default"/>
+      </w:rPr>
+    </w:lvl>
+    <w:lvl w:ilvl="1" w:tplc="08090003" w:tentative="1">
+      <w:start w:val="1"/>
+      <w:numFmt w:val="bullet"/>
+      <w:lvlText w:val="o"/>
+      <w:lvlJc w:val="left"/>
+      <w:pPr>
+        <w:ind w:left="2291" w:hanging="360"/>
+      </w:pPr>
+      <w:rPr>
+        <w:rFonts w:ascii="Courier New" w:hAnsi="Courier New" w:hint="default"/>
+      </w:rPr>
+    </w:lvl>
+    <w:lvl w:ilvl="2" w:tplc="08090005" w:tentative="1">
+      <w:start w:val="1"/>
+      <w:numFmt w:val="bullet"/>
+      <w:lvlText w:val=""/>
+      <w:lvlJc w:val="left"/>
+      <w:pPr>
+        <w:ind w:left="3011" w:hanging="360"/>
+      </w:pPr>
+      <w:rPr>
+        <w:rFonts w:ascii="Wingdings" w:hAnsi="Wingdings" w:hint="default"/>
+      </w:rPr>
+    </w:lvl>
+    <w:lvl w:ilvl="3" w:tplc="08090001" w:tentative="1">
+      <w:start w:val="1"/>
+      <w:numFmt w:val="bullet"/>
+      <w:lvlText w:val=""/>
+      <w:lvlJc w:val="left"/>
+      <w:pPr>
+        <w:ind w:left="3731" w:hanging="360"/>
+      </w:pPr>
+      <w:rPr>
+        <w:rFonts w:ascii="Symbol" w:hAnsi="Symbol" w:hint="default"/>
+      </w:rPr>
+    </w:lvl>
+    <w:lvl w:ilvl="4" w:tplc="08090003" w:tentative="1">
+      <w:start w:val="1"/>
+      <w:numFmt w:val="bullet"/>
+      <w:lvlText w:val="o"/>
+      <w:lvlJc w:val="left"/>
+      <w:pPr>
+        <w:ind w:left="4451" w:hanging="360"/>
+      </w:pPr>
+      <w:rPr>
+        <w:rFonts w:ascii="Courier New" w:hAnsi="Courier New" w:hint="default"/>
+      </w:rPr>
+    </w:lvl>
+    <w:lvl w:ilvl="5" w:tplc="08090005" w:tentative="1">
+      <w:start w:val="1"/>
+      <w:numFmt w:val="bullet"/>
+      <w:lvlText w:val=""/>
+      <w:lvlJc w:val="left"/>
+      <w:pPr>
+        <w:ind w:left="5171" w:hanging="360"/>
+      </w:pPr>
+      <w:rPr>
+        <w:rFonts w:ascii="Wingdings" w:hAnsi="Wingdings" w:hint="default"/>
+      </w:rPr>
+    </w:lvl>
+    <w:lvl w:ilvl="6" w:tplc="08090001" w:tentative="1">
+      <w:start w:val="1"/>
+      <w:numFmt w:val="bullet"/>
+      <w:lvlText w:val=""/>
+      <w:lvlJc w:val="left"/>
+      <w:pPr>
+        <w:ind w:left="5891" w:hanging="360"/>
+      </w:pPr>
+      <w:rPr>
+        <w:rFonts w:ascii="Symbol" w:hAnsi="Symbol" w:hint="default"/>
+      </w:rPr>
+    </w:lvl>
+    <w:lvl w:ilvl="7" w:tplc="08090003" w:tentative="1">
+      <w:start w:val="1"/>
+      <w:numFmt w:val="bullet"/>
+      <w:lvlText w:val="o"/>
+      <w:lvlJc w:val="left"/>
+      <w:pPr>
+        <w:ind w:left="6611" w:hanging="360"/>
+      </w:pPr>
+      <w:rPr>
+        <w:rFonts w:ascii="Courier New" w:hAnsi="Courier New" w:hint="default"/>
+      </w:rPr>
+    </w:lvl>
+    <w:lvl w:ilvl="8" w:tplc="08090005" w:tentative="1">
+      <w:start w:val="1"/>
+      <w:numFmt w:val="bullet"/>
+      <w:lvlText w:val=""/>
+      <w:lvlJc w:val="left"/>
+      <w:pPr>
+        <w:ind w:left="7331" w:hanging="360"/>
+      </w:pPr>
+      <w:rPr>
+        <w:rFonts w:ascii="Wingdings" w:hAnsi="Wingdings" w:hint="default"/>
+      </w:rPr>
+    </w:lvl>
+  </w:abstractNum>
+  <w:abstractNum w:abstractNumId="16" w15:restartNumberingAfterBreak="0">
+    <w:nsid w:val="5FFC0AAC"/>
+    <w:multiLevelType w:val="hybridMultilevel"/>
+    <w:tmpl w:val="199E13BA"/>
+    <w:lvl w:ilvl="0" w:tplc="08090001">
+      <w:start w:val="1"/>
+      <w:numFmt w:val="bullet"/>
+      <w:lvlText w:val=""/>
+      <w:lvlJc w:val="left"/>
+      <w:pPr>
+        <w:ind w:left="1440" w:hanging="360"/>
+      </w:pPr>
+      <w:rPr>
+        <w:rFonts w:ascii="Symbol" w:hAnsi="Symbol" w:hint="default"/>
+      </w:rPr>
+    </w:lvl>
+    <w:lvl w:ilvl="1" w:tplc="08090003" w:tentative="1">
+      <w:start w:val="1"/>
+      <w:numFmt w:val="bullet"/>
+      <w:lvlText w:val="o"/>
+      <w:lvlJc w:val="left"/>
+      <w:pPr>
+        <w:ind w:left="2160" w:hanging="360"/>
+      </w:pPr>
+      <w:rPr>
+        <w:rFonts w:ascii="Courier New" w:hAnsi="Courier New" w:hint="default"/>
+      </w:rPr>
+    </w:lvl>
+    <w:lvl w:ilvl="2" w:tplc="08090005" w:tentative="1">
+      <w:start w:val="1"/>
+      <w:numFmt w:val="bullet"/>
+      <w:lvlText w:val=""/>
+      <w:lvlJc w:val="left"/>
+      <w:pPr>
+        <w:ind w:left="2880" w:hanging="360"/>
+      </w:pPr>
+      <w:rPr>
+        <w:rFonts w:ascii="Wingdings" w:hAnsi="Wingdings" w:hint="default"/>
+      </w:rPr>
+    </w:lvl>
+    <w:lvl w:ilvl="3" w:tplc="08090001" w:tentative="1">
+      <w:start w:val="1"/>
+      <w:numFmt w:val="bullet"/>
+      <w:lvlText w:val=""/>
+      <w:lvlJc w:val="left"/>
+      <w:pPr>
+        <w:ind w:left="3600" w:hanging="360"/>
+      </w:pPr>
+      <w:rPr>
+        <w:rFonts w:ascii="Symbol" w:hAnsi="Symbol" w:hint="default"/>
+      </w:rPr>
+    </w:lvl>
+    <w:lvl w:ilvl="4" w:tplc="08090003" w:tentative="1">
+      <w:start w:val="1"/>
+      <w:numFmt w:val="bullet"/>
+      <w:lvlText w:val="o"/>
+      <w:lvlJc w:val="left"/>
+      <w:pPr>
+        <w:ind w:left="4320" w:hanging="360"/>
+      </w:pPr>
+      <w:rPr>
+        <w:rFonts w:ascii="Courier New" w:hAnsi="Courier New" w:hint="default"/>
+      </w:rPr>
+    </w:lvl>
+    <w:lvl w:ilvl="5" w:tplc="08090005" w:tentative="1">
+      <w:start w:val="1"/>
+      <w:numFmt w:val="bullet"/>
+      <w:lvlText w:val=""/>
+      <w:lvlJc w:val="left"/>
+      <w:pPr>
+        <w:ind w:left="5040" w:hanging="360"/>
+      </w:pPr>
+      <w:rPr>
+        <w:rFonts w:ascii="Wingdings" w:hAnsi="Wingdings" w:hint="default"/>
+      </w:rPr>
+    </w:lvl>
+    <w:lvl w:ilvl="6" w:tplc="08090001" w:tentative="1">
+      <w:start w:val="1"/>
+      <w:numFmt w:val="bullet"/>
+      <w:lvlText w:val=""/>
+      <w:lvlJc w:val="left"/>
+      <w:pPr>
+        <w:ind w:left="5760" w:hanging="360"/>
+      </w:pPr>
+      <w:rPr>
+        <w:rFonts w:ascii="Symbol" w:hAnsi="Symbol" w:hint="default"/>
+      </w:rPr>
+    </w:lvl>
+    <w:lvl w:ilvl="7" w:tplc="08090003" w:tentative="1">
+      <w:start w:val="1"/>
+      <w:numFmt w:val="bullet"/>
+      <w:lvlText w:val="o"/>
+      <w:lvlJc w:val="left"/>
+      <w:pPr>
+        <w:ind w:left="6480" w:hanging="360"/>
+      </w:pPr>
+      <w:rPr>
+        <w:rFonts w:ascii="Courier New" w:hAnsi="Courier New" w:hint="default"/>
+      </w:rPr>
+    </w:lvl>
+    <w:lvl w:ilvl="8" w:tplc="08090005" w:tentative="1">
+      <w:start w:val="1"/>
+      <w:numFmt w:val="bullet"/>
+      <w:lvlText w:val=""/>
+      <w:lvlJc w:val="left"/>
+      <w:pPr>
+        <w:ind w:left="7200" w:hanging="360"/>
+      </w:pPr>
+      <w:rPr>
+        <w:rFonts w:ascii="Wingdings" w:hAnsi="Wingdings" w:hint="default"/>
+      </w:rPr>
+    </w:lvl>
+  </w:abstractNum>
+  <w:abstractNum w:abstractNumId="17" w15:restartNumberingAfterBreak="0">
+    <w:nsid w:val="605B4A17"/>
+    <w:multiLevelType w:val="hybridMultilevel"/>
+    <w:tmpl w:val="4AB8F422"/>
+    <w:lvl w:ilvl="0" w:tplc="0809000D">
+      <w:start w:val="1"/>
+      <w:numFmt w:val="bullet"/>
+      <w:lvlText w:val=""/>
+      <w:lvlJc w:val="left"/>
+      <w:pPr>
+        <w:ind w:left="1571" w:hanging="360"/>
+      </w:pPr>
+      <w:rPr>
+        <w:rFonts w:ascii="Wingdings" w:hAnsi="Wingdings" w:hint="default"/>
+      </w:rPr>
+    </w:lvl>
+    <w:lvl w:ilvl="1" w:tplc="08090003" w:tentative="1">
+      <w:start w:val="1"/>
+      <w:numFmt w:val="bullet"/>
+      <w:lvlText w:val="o"/>
+      <w:lvlJc w:val="left"/>
+      <w:pPr>
+        <w:ind w:left="2291" w:hanging="360"/>
+      </w:pPr>
+      <w:rPr>
+        <w:rFonts w:ascii="Courier New" w:hAnsi="Courier New" w:cs="Courier New" w:hint="default"/>
+      </w:rPr>
+    </w:lvl>
+    <w:lvl w:ilvl="2" w:tplc="08090005" w:tentative="1">
+      <w:start w:val="1"/>
+      <w:numFmt w:val="bullet"/>
+      <w:lvlText w:val=""/>
+      <w:lvlJc w:val="left"/>
+      <w:pPr>
+        <w:ind w:left="3011" w:hanging="360"/>
+      </w:pPr>
+      <w:rPr>
+        <w:rFonts w:ascii="Wingdings" w:hAnsi="Wingdings" w:hint="default"/>
+      </w:rPr>
+    </w:lvl>
+    <w:lvl w:ilvl="3" w:tplc="08090001" w:tentative="1">
+      <w:start w:val="1"/>
+      <w:numFmt w:val="bullet"/>
+      <w:lvlText w:val=""/>
+      <w:lvlJc w:val="left"/>
+      <w:pPr>
+        <w:ind w:left="3731" w:hanging="360"/>
+      </w:pPr>
+      <w:rPr>
+        <w:rFonts w:ascii="Symbol" w:hAnsi="Symbol" w:hint="default"/>
+      </w:rPr>
+    </w:lvl>
+    <w:lvl w:ilvl="4" w:tplc="08090003" w:tentative="1">
+      <w:start w:val="1"/>
+      <w:numFmt w:val="bullet"/>
+      <w:lvlText w:val="o"/>
+      <w:lvlJc w:val="left"/>
+      <w:pPr>
+        <w:ind w:left="4451" w:hanging="360"/>
+      </w:pPr>
+      <w:rPr>
+        <w:rFonts w:ascii="Courier New" w:hAnsi="Courier New" w:cs="Courier New" w:hint="default"/>
+      </w:rPr>
+    </w:lvl>
+    <w:lvl w:ilvl="5" w:tplc="08090005" w:tentative="1">
+      <w:start w:val="1"/>
+      <w:numFmt w:val="bullet"/>
+      <w:lvlText w:val=""/>
+      <w:lvlJc w:val="left"/>
+      <w:pPr>
+        <w:ind w:left="5171" w:hanging="360"/>
+      </w:pPr>
+      <w:rPr>
+        <w:rFonts w:ascii="Wingdings" w:hAnsi="Wingdings" w:hint="default"/>
+      </w:rPr>
+    </w:lvl>
+    <w:lvl w:ilvl="6" w:tplc="08090001" w:tentative="1">
+      <w:start w:val="1"/>
+      <w:numFmt w:val="bullet"/>
+      <w:lvlText w:val=""/>
+      <w:lvlJc w:val="left"/>
+      <w:pPr>
+        <w:ind w:left="5891" w:hanging="360"/>
+      </w:pPr>
+      <w:rPr>
+        <w:rFonts w:ascii="Symbol" w:hAnsi="Symbol" w:hint="default"/>
+      </w:rPr>
+    </w:lvl>
+    <w:lvl w:ilvl="7" w:tplc="08090003" w:tentative="1">
+      <w:start w:val="1"/>
+      <w:numFmt w:val="bullet"/>
+      <w:lvlText w:val="o"/>
+      <w:lvlJc w:val="left"/>
+      <w:pPr>
+        <w:ind w:left="6611" w:hanging="360"/>
+      </w:pPr>
+      <w:rPr>
+        <w:rFonts w:ascii="Courier New" w:hAnsi="Courier New" w:cs="Courier New" w:hint="default"/>
+      </w:rPr>
+    </w:lvl>
+    <w:lvl w:ilvl="8" w:tplc="08090005" w:tentative="1">
+      <w:start w:val="1"/>
+      <w:numFmt w:val="bullet"/>
+      <w:lvlText w:val=""/>
+      <w:lvlJc w:val="left"/>
+      <w:pPr>
+        <w:ind w:left="7331" w:hanging="360"/>
+      </w:pPr>
+      <w:rPr>
+        <w:rFonts w:ascii="Wingdings" w:hAnsi="Wingdings" w:hint="default"/>
+      </w:rPr>
+    </w:lvl>
+  </w:abstractNum>
+  <w:abstractNum w:abstractNumId="18" w15:restartNumberingAfterBreak="0">
+    <w:nsid w:val="71162658"/>
+    <w:multiLevelType w:val="multilevel"/>
+    <w:tmpl w:val="4AB8F422"/>
+    <w:styleLink w:val="CurrentList2"/>
+    <w:lvl w:ilvl="0">
+      <w:start w:val="1"/>
+      <w:numFmt w:val="bullet"/>
+      <w:lvlText w:val=""/>
+      <w:lvlJc w:val="left"/>
+      <w:pPr>
+        <w:ind w:left="1571" w:hanging="360"/>
+      </w:pPr>
+      <w:rPr>
+        <w:rFonts w:ascii="Wingdings" w:hAnsi="Wingdings" w:hint="default"/>
+      </w:rPr>
+    </w:lvl>
+    <w:lvl w:ilvl="1">
+      <w:start w:val="1"/>
+      <w:numFmt w:val="bullet"/>
+      <w:lvlText w:val="o"/>
+      <w:lvlJc w:val="left"/>
+      <w:pPr>
+        <w:ind w:left="2291" w:hanging="360"/>
+      </w:pPr>
+      <w:rPr>
+        <w:rFonts w:ascii="Courier New" w:hAnsi="Courier New" w:cs="Courier New" w:hint="default"/>
+      </w:rPr>
+    </w:lvl>
+    <w:lvl w:ilvl="2">
+      <w:start w:val="1"/>
+      <w:numFmt w:val="bullet"/>
+      <w:lvlText w:val=""/>
+      <w:lvlJc w:val="left"/>
+      <w:pPr>
+        <w:ind w:left="3011" w:hanging="360"/>
+      </w:pPr>
+      <w:rPr>
+        <w:rFonts w:ascii="Wingdings" w:hAnsi="Wingdings" w:hint="default"/>
+      </w:rPr>
+    </w:lvl>
+    <w:lvl w:ilvl="3">
+      <w:start w:val="1"/>
+      <w:numFmt w:val="bullet"/>
+      <w:lvlText w:val=""/>
+      <w:lvlJc w:val="left"/>
+      <w:pPr>
+        <w:ind w:left="3731" w:hanging="360"/>
+      </w:pPr>
+      <w:rPr>
+        <w:rFonts w:ascii="Symbol" w:hAnsi="Symbol" w:hint="default"/>
+      </w:rPr>
+    </w:lvl>
+    <w:lvl w:ilvl="4">
+      <w:start w:val="1"/>
+      <w:numFmt w:val="bullet"/>
+      <w:lvlText w:val="o"/>
+      <w:lvlJc w:val="left"/>
+      <w:pPr>
+        <w:ind w:left="4451" w:hanging="360"/>
+      </w:pPr>
+      <w:rPr>
+        <w:rFonts w:ascii="Courier New" w:hAnsi="Courier New" w:cs="Courier New" w:hint="default"/>
+      </w:rPr>
+    </w:lvl>
+    <w:lvl w:ilvl="5">
+      <w:start w:val="1"/>
+      <w:numFmt w:val="bullet"/>
+      <w:lvlText w:val=""/>
+      <w:lvlJc w:val="left"/>
+      <w:pPr>
+        <w:ind w:left="5171" w:hanging="360"/>
+      </w:pPr>
+      <w:rPr>
+        <w:rFonts w:ascii="Wingdings" w:hAnsi="Wingdings" w:hint="default"/>
+      </w:rPr>
+    </w:lvl>
+    <w:lvl w:ilvl="6">
+      <w:start w:val="1"/>
+      <w:numFmt w:val="bullet"/>
+      <w:lvlText w:val=""/>
+      <w:lvlJc w:val="left"/>
+      <w:pPr>
+        <w:ind w:left="5891" w:hanging="360"/>
+      </w:pPr>
+      <w:rPr>
+        <w:rFonts w:ascii="Symbol" w:hAnsi="Symbol" w:hint="default"/>
+      </w:rPr>
+    </w:lvl>
+    <w:lvl w:ilvl="7">
+      <w:start w:val="1"/>
+      <w:numFmt w:val="bullet"/>
+      <w:lvlText w:val="o"/>
+      <w:lvlJc w:val="left"/>
+      <w:pPr>
+        <w:ind w:left="6611" w:hanging="360"/>
+      </w:pPr>
+      <w:rPr>
+        <w:rFonts w:ascii="Courier New" w:hAnsi="Courier New" w:cs="Courier New" w:hint="default"/>
+      </w:rPr>
+    </w:lvl>
+    <w:lvl w:ilvl="8">
+      <w:start w:val="1"/>
+      <w:numFmt w:val="bullet"/>
+      <w:lvlText w:val=""/>
+      <w:lvlJc w:val="left"/>
+      <w:pPr>
+        <w:ind w:left="7331" w:hanging="360"/>
+      </w:pPr>
+      <w:rPr>
+        <w:rFonts w:ascii="Wingdings" w:hAnsi="Wingdings" w:hint="default"/>
+      </w:rPr>
+    </w:lvl>
+  </w:abstractNum>
+  <w:abstractNum w:abstractNumId="19" w15:restartNumberingAfterBreak="0">
+    <w:nsid w:val="7B5660BD"/>
+    <w:multiLevelType w:val="hybridMultilevel"/>
+    <w:tmpl w:val="0C3E139E"/>
+    <w:lvl w:ilvl="0" w:tplc="08090001">
+      <w:start w:val="1"/>
+      <w:numFmt w:val="bullet"/>
+      <w:lvlText w:val=""/>
+      <w:lvlJc w:val="left"/>
+      <w:pPr>
+        <w:ind w:left="1571" w:hanging="360"/>
+      </w:pPr>
+      <w:rPr>
+        <w:rFonts w:ascii="Symbol" w:hAnsi="Symbol" w:hint="default"/>
+      </w:rPr>
+    </w:lvl>
+    <w:lvl w:ilvl="1" w:tplc="08090003" w:tentative="1">
+      <w:start w:val="1"/>
+      <w:numFmt w:val="bullet"/>
+      <w:lvlText w:val="o"/>
+      <w:lvlJc w:val="left"/>
+      <w:pPr>
+        <w:ind w:left="2291" w:hanging="360"/>
+      </w:pPr>
+      <w:rPr>
+        <w:rFonts w:ascii="Courier New" w:hAnsi="Courier New" w:cs="Courier New" w:hint="default"/>
+      </w:rPr>
+    </w:lvl>
+    <w:lvl w:ilvl="2" w:tplc="08090005" w:tentative="1">
+      <w:start w:val="1"/>
+      <w:numFmt w:val="bullet"/>
+      <w:lvlText w:val=""/>
+      <w:lvlJc w:val="left"/>
+      <w:pPr>
+        <w:ind w:left="3011" w:hanging="360"/>
+      </w:pPr>
+      <w:rPr>
+        <w:rFonts w:ascii="Wingdings" w:hAnsi="Wingdings" w:hint="default"/>
+      </w:rPr>
+    </w:lvl>
+    <w:lvl w:ilvl="3" w:tplc="08090001" w:tentative="1">
+      <w:start w:val="1"/>
+      <w:numFmt w:val="bullet"/>
+      <w:lvlText w:val=""/>
+      <w:lvlJc w:val="left"/>
+      <w:pPr>
+        <w:ind w:left="3731" w:hanging="360"/>
+      </w:pPr>
+      <w:rPr>
+        <w:rFonts w:ascii="Symbol" w:hAnsi="Symbol" w:hint="default"/>
+      </w:rPr>
+    </w:lvl>
+    <w:lvl w:ilvl="4" w:tplc="08090003" w:tentative="1">
+      <w:start w:val="1"/>
+      <w:numFmt w:val="bullet"/>
+      <w:lvlText w:val="o"/>
+      <w:lvlJc w:val="left"/>
+      <w:pPr>
+        <w:ind w:left="4451" w:hanging="360"/>
+      </w:pPr>
+      <w:rPr>
+        <w:rFonts w:ascii="Courier New" w:hAnsi="Courier New" w:cs="Courier New" w:hint="default"/>
+      </w:rPr>
+    </w:lvl>
+    <w:lvl w:ilvl="5" w:tplc="08090005" w:tentative="1">
+      <w:start w:val="1"/>
+      <w:numFmt w:val="bullet"/>
+      <w:lvlText w:val=""/>
+      <w:lvlJc w:val="left"/>
+      <w:pPr>
+        <w:ind w:left="5171" w:hanging="360"/>
+      </w:pPr>
+      <w:rPr>
+        <w:rFonts w:ascii="Wingdings" w:hAnsi="Wingdings" w:hint="default"/>
+      </w:rPr>
+    </w:lvl>
+    <w:lvl w:ilvl="6" w:tplc="08090001" w:tentative="1">
+      <w:start w:val="1"/>
+      <w:numFmt w:val="bullet"/>
+      <w:lvlText w:val=""/>
+      <w:lvlJc w:val="left"/>
+      <w:pPr>
+        <w:ind w:left="5891" w:hanging="360"/>
+      </w:pPr>
+      <w:rPr>
+        <w:rFonts w:ascii="Symbol" w:hAnsi="Symbol" w:hint="default"/>
+      </w:rPr>
+    </w:lvl>
+    <w:lvl w:ilvl="7" w:tplc="08090003" w:tentative="1">
+      <w:start w:val="1"/>
+      <w:numFmt w:val="bullet"/>
+      <w:lvlText w:val="o"/>
+      <w:lvlJc w:val="left"/>
+      <w:pPr>
+        <w:ind w:left="6611" w:hanging="360"/>
+      </w:pPr>
+      <w:rPr>
+        <w:rFonts w:ascii="Courier New" w:hAnsi="Courier New" w:cs="Courier New" w:hint="default"/>
+      </w:rPr>
+    </w:lvl>
+    <w:lvl w:ilvl="8" w:tplc="08090005" w:tentative="1">
+      <w:start w:val="1"/>
+      <w:numFmt w:val="bullet"/>
+      <w:lvlText w:val=""/>
+      <w:lvlJc w:val="left"/>
+      <w:pPr>
+        <w:ind w:left="7331" w:hanging="360"/>
+      </w:pPr>
+      <w:rPr>
+        <w:rFonts w:ascii="Wingdings" w:hAnsi="Wingdings" w:hint="default"/>
+      </w:rPr>
+    </w:lvl>
+  </w:abstractNum>
+  <w:abstractNum w:abstractNumId="20" w15:restartNumberingAfterBreak="0">
+    <w:nsid w:val="7F604E2A"/>
+    <w:multiLevelType w:val="multilevel"/>
+    <w:tmpl w:val="8C82F902"/>
+    <w:styleLink w:val="CurrentList4"/>
+    <w:lvl w:ilvl="0">
+      <w:start w:val="1"/>
+      <w:numFmt w:val="bullet"/>
+      <w:lvlText w:val=""/>
+      <w:lvlJc w:val="left"/>
+      <w:pPr>
+        <w:ind w:left="1571" w:hanging="360"/>
+      </w:pPr>
+      <w:rPr>
+        <w:rFonts w:ascii="Symbol" w:hAnsi="Symbol" w:hint="default"/>
+      </w:rPr>
+    </w:lvl>
+    <w:lvl w:ilvl="1">
+      <w:start w:val="1"/>
+      <w:numFmt w:val="bullet"/>
+      <w:lvlText w:val="o"/>
+      <w:lvlJc w:val="left"/>
+      <w:pPr>
+        <w:ind w:left="2291" w:hanging="360"/>
+      </w:pPr>
+      <w:rPr>
+        <w:rFonts w:ascii="Courier New" w:hAnsi="Courier New" w:cs="Courier New" w:hint="default"/>
+      </w:rPr>
+    </w:lvl>
+    <w:lvl w:ilvl="2">
+      <w:start w:val="1"/>
+      <w:numFmt w:val="bullet"/>
+      <w:lvlText w:val=""/>
+      <w:lvlJc w:val="left"/>
+      <w:pPr>
+        <w:ind w:left="3011" w:hanging="360"/>
+      </w:pPr>
+      <w:rPr>
+        <w:rFonts w:ascii="Wingdings" w:hAnsi="Wingdings" w:hint="default"/>
+      </w:rPr>
+    </w:lvl>
+    <w:lvl w:ilvl="3">
+      <w:start w:val="1"/>
+      <w:numFmt w:val="bullet"/>
+      <w:lvlText w:val=""/>
+      <w:lvlJc w:val="left"/>
+      <w:pPr>
+        <w:ind w:left="3731" w:hanging="360"/>
+      </w:pPr>
+      <w:rPr>
+        <w:rFonts w:ascii="Symbol" w:hAnsi="Symbol" w:hint="default"/>
+      </w:rPr>
+    </w:lvl>
+    <w:lvl w:ilvl="4">
+      <w:start w:val="1"/>
+      <w:numFmt w:val="bullet"/>
+      <w:lvlText w:val="o"/>
+      <w:lvlJc w:val="left"/>
+      <w:pPr>
+        <w:ind w:left="4451" w:hanging="360"/>
+      </w:pPr>
+      <w:rPr>
+        <w:rFonts w:ascii="Courier New" w:hAnsi="Courier New" w:cs="Courier New" w:hint="default"/>
+      </w:rPr>
+    </w:lvl>
+    <w:lvl w:ilvl="5">
+      <w:start w:val="1"/>
+      <w:numFmt w:val="bullet"/>
+      <w:lvlText w:val=""/>
+      <w:lvlJc w:val="left"/>
+      <w:pPr>
+        <w:ind w:left="5171" w:hanging="360"/>
+      </w:pPr>
+      <w:rPr>
+        <w:rFonts w:ascii="Wingdings" w:hAnsi="Wingdings" w:hint="default"/>
+      </w:rPr>
+    </w:lvl>
+    <w:lvl w:ilvl="6">
+      <w:start w:val="1"/>
+      <w:numFmt w:val="bullet"/>
+      <w:lvlText w:val=""/>
+      <w:lvlJc w:val="left"/>
+      <w:pPr>
+        <w:ind w:left="5891" w:hanging="360"/>
+      </w:pPr>
+      <w:rPr>
+        <w:rFonts w:ascii="Symbol" w:hAnsi="Symbol" w:hint="default"/>
+      </w:rPr>
+    </w:lvl>
+    <w:lvl w:ilvl="7">
+      <w:start w:val="1"/>
+      <w:numFmt w:val="bullet"/>
+      <w:lvlText w:val="o"/>
+      <w:lvlJc w:val="left"/>
+      <w:pPr>
+        <w:ind w:left="6611" w:hanging="360"/>
+      </w:pPr>
+      <w:rPr>
+        <w:rFonts w:ascii="Courier New" w:hAnsi="Courier New" w:cs="Courier New" w:hint="default"/>
+      </w:rPr>
+    </w:lvl>
+    <w:lvl w:ilvl="8">
+      <w:start w:val="1"/>
+      <w:numFmt w:val="bullet"/>
+      <w:lvlText w:val=""/>
+      <w:lvlJc w:val="left"/>
+      <w:pPr>
+        <w:ind w:left="7331" w:hanging="360"/>
+      </w:pPr>
+      <w:rPr>
+        <w:rFonts w:ascii="Wingdings" w:hAnsi="Wingdings" w:hint="default"/>
+      </w:rPr>
+    </w:lvl>
+  </w:abstractNum>
   <w:num w:numId="1" w16cid:durableId="999499925">
+    <w:abstractNumId w:val="8"/>
+  </w:num>
+  <w:num w:numId="2" w16cid:durableId="885683414">
+    <w:abstractNumId w:val="7"/>
+  </w:num>
+  <w:num w:numId="3" w16cid:durableId="1552115780">
+    <w:abstractNumId w:val="5"/>
+  </w:num>
+  <w:num w:numId="4" w16cid:durableId="206920434">
+    <w:abstractNumId w:val="13"/>
+  </w:num>
+  <w:num w:numId="5" w16cid:durableId="1063601860">
+    <w:abstractNumId w:val="3"/>
+  </w:num>
+  <w:num w:numId="6" w16cid:durableId="1652518238">
+    <w:abstractNumId w:val="2"/>
+  </w:num>
+  <w:num w:numId="7" w16cid:durableId="1406950695">
+    <w:abstractNumId w:val="15"/>
+  </w:num>
+  <w:num w:numId="8" w16cid:durableId="1990359844">
+    <w:abstractNumId w:val="16"/>
+  </w:num>
+  <w:num w:numId="9" w16cid:durableId="559750762">
+    <w:abstractNumId w:val="4"/>
+  </w:num>
+  <w:num w:numId="10" w16cid:durableId="124198849">
+    <w:abstractNumId w:val="1"/>
+  </w:num>
+  <w:num w:numId="11" w16cid:durableId="1215385523">
     <w:abstractNumId w:val="0"/>
+  </w:num>
+  <w:num w:numId="12" w16cid:durableId="796337536">
+    <w:abstractNumId w:val="14"/>
+  </w:num>
+  <w:num w:numId="13" w16cid:durableId="1092236457">
+    <w:abstractNumId w:val="12"/>
+  </w:num>
+  <w:num w:numId="14" w16cid:durableId="329605508">
+    <w:abstractNumId w:val="6"/>
+  </w:num>
+  <w:num w:numId="15" w16cid:durableId="642198673">
+    <w:abstractNumId w:val="17"/>
+  </w:num>
+  <w:num w:numId="16" w16cid:durableId="1001079702">
+    <w:abstractNumId w:val="18"/>
+  </w:num>
+  <w:num w:numId="17" w16cid:durableId="2069572713">
+    <w:abstractNumId w:val="11"/>
+  </w:num>
+  <w:num w:numId="18" w16cid:durableId="62340833">
+    <w:abstractNumId w:val="19"/>
+  </w:num>
+  <w:num w:numId="19" w16cid:durableId="781262950">
+    <w:abstractNumId w:val="10"/>
+  </w:num>
+  <w:num w:numId="20" w16cid:durableId="1391733786">
+    <w:abstractNumId w:val="9"/>
+  </w:num>
+  <w:num w:numId="21" w16cid:durableId="1747922158">
+    <w:abstractNumId w:val="20"/>
   </w:num>
 </w:numbering>
 </file>
@@ -753,7 +2909,12 @@
     </w:pPrDefault>
   </w:docDefaults>
   <w:latentStyles w:defLockedState="0" w:defUIPriority="0" w:defSemiHidden="0" w:defUnhideWhenUsed="0" w:defQFormat="0" w:count="376">
+    <w:lsdException w:name="toc 1" w:uiPriority="39"/>
+    <w:lsdException w:name="toc 2" w:uiPriority="39"/>
+    <w:lsdException w:name="toc 3" w:uiPriority="39"/>
     <w:lsdException w:name="header" w:uiPriority="99"/>
+    <w:lsdException w:name="List Bullet" w:qFormat="1"/>
+    <w:lsdException w:name="Hyperlink" w:uiPriority="99"/>
     <w:lsdException w:name="Normal Table" w:semiHidden="1" w:unhideWhenUsed="1"/>
     <w:lsdException w:name="Table Simple 1" w:semiHidden="1" w:unhideWhenUsed="1"/>
     <w:lsdException w:name="Table Simple 2" w:semiHidden="1" w:unhideWhenUsed="1"/>
@@ -1021,12 +3182,14 @@
     <w:link w:val="Heading1Char"/>
     <w:uiPriority w:val="9"/>
     <w:qFormat/>
-    <w:rsid w:val="00E22034"/>
-    <w:pPr>
+    <w:rsid w:val="00B14096"/>
+    <w:pPr>
+      <w:pageBreakBefore/>
       <w:pBdr>
         <w:bottom w:val="single" w:sz="18" w:space="1" w:color="1F355E"/>
       </w:pBdr>
       <w:spacing w:before="360"/>
+      <w:ind w:left="567" w:right="571"/>
       <w:outlineLvl w:val="0"/>
     </w:pPr>
     <w:rPr>
@@ -1047,13 +3210,13 @@
     <w:uiPriority w:val="9"/>
     <w:unhideWhenUsed/>
     <w:qFormat/>
-    <w:rsid w:val="00F45C1F"/>
+    <w:rsid w:val="00B14096"/>
     <w:pPr>
       <w:keepNext/>
       <w:autoSpaceDE/>
       <w:autoSpaceDN/>
       <w:spacing w:before="480"/>
-      <w:ind w:left="1560" w:hanging="709"/>
+      <w:ind w:left="567" w:right="571"/>
       <w:outlineLvl w:val="1"/>
     </w:pPr>
     <w:rPr>
@@ -1076,11 +3239,12 @@
     <w:uiPriority w:val="9"/>
     <w:unhideWhenUsed/>
     <w:qFormat/>
-    <w:rsid w:val="009F4E1E"/>
+    <w:rsid w:val="00B14096"/>
     <w:pPr>
       <w:keepNext/>
       <w:keepLines/>
       <w:spacing w:before="160" w:after="80"/>
+      <w:ind w:left="567" w:right="571"/>
       <w:outlineLvl w:val="2"/>
     </w:pPr>
     <w:rPr>
@@ -1103,11 +3267,12 @@
     <w:uiPriority w:val="9"/>
     <w:unhideWhenUsed/>
     <w:qFormat/>
-    <w:rsid w:val="00A10FD9"/>
+    <w:rsid w:val="00B14096"/>
     <w:pPr>
       <w:keepNext/>
       <w:keepLines/>
       <w:spacing w:before="80" w:after="40"/>
+      <w:ind w:left="567" w:right="571"/>
       <w:outlineLvl w:val="3"/>
     </w:pPr>
     <w:rPr>
@@ -1252,9 +3417,10 @@
     <w:name w:val="Body Text"/>
     <w:basedOn w:val="Normal"/>
     <w:qFormat/>
-    <w:rsid w:val="00F45C1F"/>
+    <w:rsid w:val="00B14096"/>
     <w:pPr>
       <w:spacing w:before="180" w:after="180"/>
+      <w:ind w:left="567" w:right="571"/>
     </w:pPr>
   </w:style>
   <w:style w:type="paragraph" w:customStyle="1" w:styleId="FirstParagraph">
@@ -1262,7 +3428,7 @@
     <w:basedOn w:val="BodyText"/>
     <w:next w:val="BodyText"/>
     <w:qFormat/>
-    <w:rsid w:val="00F45C1F"/>
+    <w:rsid w:val="00B14096"/>
     <w:pPr>
       <w:spacing w:before="360" w:after="120"/>
     </w:pPr>
@@ -1271,9 +3437,10 @@
     <w:name w:val="Compact"/>
     <w:next w:val="FirstParagraph"/>
     <w:qFormat/>
-    <w:rsid w:val="009F4E1E"/>
+    <w:rsid w:val="00FE3E05"/>
     <w:pPr>
       <w:spacing w:before="36" w:after="36"/>
+      <w:ind w:left="720"/>
     </w:pPr>
     <w:rPr>
       <w:rFonts w:ascii="Calibri" w:hAnsi="Calibri" w:cs="Calibri"/>
@@ -1358,7 +3525,7 @@
     <w:name w:val="Author"/>
     <w:next w:val="BodyText"/>
     <w:qFormat/>
-    <w:rsid w:val="00F45C1F"/>
+    <w:rsid w:val="007D22B3"/>
     <w:pPr>
       <w:keepNext/>
       <w:keepLines/>
@@ -1366,6 +3533,7 @@
     </w:pPr>
     <w:rPr>
       <w:rFonts w:ascii="Calibri" w:hAnsi="Calibri" w:cs="Calibri"/>
+      <w:i/>
     </w:rPr>
   </w:style>
   <w:style w:type="paragraph" w:styleId="Date">
@@ -1425,7 +3593,7 @@
     <w:basedOn w:val="DefaultParagraphFont"/>
     <w:link w:val="Heading1"/>
     <w:uiPriority w:val="9"/>
-    <w:rsid w:val="00E22034"/>
+    <w:rsid w:val="00B14096"/>
     <w:rPr>
       <w:rFonts w:ascii="Calibri" w:eastAsia="Batang" w:hAnsi="Calibri" w:cs="Times New Roman"/>
       <w:b/>
@@ -1441,7 +3609,7 @@
     <w:basedOn w:val="DefaultParagraphFont"/>
     <w:link w:val="Heading2"/>
     <w:uiPriority w:val="9"/>
-    <w:rsid w:val="00F45C1F"/>
+    <w:rsid w:val="00B14096"/>
     <w:rPr>
       <w:rFonts w:ascii="Calibri" w:eastAsia="Batang" w:hAnsi="Calibri" w:cs="Times New Roman"/>
       <w:b/>
@@ -1457,7 +3625,7 @@
     <w:basedOn w:val="DefaultParagraphFont"/>
     <w:link w:val="Heading3"/>
     <w:uiPriority w:val="9"/>
-    <w:rsid w:val="009F4E1E"/>
+    <w:rsid w:val="00B14096"/>
     <w:rPr>
       <w:rFonts w:ascii="Calibri" w:eastAsia="Batang" w:hAnsi="Calibri" w:cs="Times New Roman"/>
       <w:b/>
@@ -1473,12 +3641,14 @@
     <w:basedOn w:val="DefaultParagraphFont"/>
     <w:link w:val="Heading4"/>
     <w:uiPriority w:val="9"/>
-    <w:rsid w:val="00A10FD9"/>
-    <w:rPr>
-      <w:rFonts w:eastAsiaTheme="majorEastAsia" w:cstheme="majorBidi"/>
+    <w:rsid w:val="00B14096"/>
+    <w:rPr>
+      <w:rFonts w:ascii="Calibri" w:eastAsiaTheme="majorEastAsia" w:hAnsi="Calibri" w:cstheme="majorBidi"/>
       <w:i/>
       <w:iCs/>
       <w:color w:val="0F4761" w:themeColor="accent1" w:themeShade="BF"/>
+      <w:sz w:val="22"/>
+      <w:szCs w:val="22"/>
     </w:rPr>
   </w:style>
   <w:style w:type="character" w:customStyle="1" w:styleId="Heading5Char">
@@ -1547,9 +3717,10 @@
     <w:uiPriority w:val="9"/>
     <w:unhideWhenUsed/>
     <w:qFormat/>
+    <w:rsid w:val="00CB38B8"/>
     <w:pPr>
       <w:spacing w:before="100" w:after="100"/>
-      <w:ind w:left="480" w:right="480"/>
+      <w:ind w:left="993" w:right="480"/>
     </w:pPr>
   </w:style>
   <w:style w:type="paragraph" w:styleId="FootnoteText">
@@ -1558,7 +3729,10 @@
     <w:uiPriority w:val="9"/>
     <w:unhideWhenUsed/>
     <w:qFormat/>
-    <w:rsid w:val="009F4E1E"/>
+    <w:rsid w:val="00B14096"/>
+    <w:pPr>
+      <w:ind w:left="567" w:right="571"/>
+    </w:pPr>
     <w:rPr>
       <w:sz w:val="18"/>
       <w:szCs w:val="18"/>
@@ -1686,6 +3860,7 @@
   <w:style w:type="character" w:styleId="Hyperlink">
     <w:name w:val="Hyperlink"/>
     <w:basedOn w:val="CaptionChar"/>
+    <w:uiPriority w:val="99"/>
     <w:rPr>
       <w:color w:val="156082" w:themeColor="accent1"/>
     </w:rPr>
@@ -1711,10 +3886,23 @@
     <w:basedOn w:val="Normal"/>
     <w:next w:val="Normal"/>
     <w:autoRedefine/>
-    <w:rsid w:val="00F45C1F"/>
-    <w:pPr>
-      <w:spacing w:after="100"/>
-    </w:pPr>
+    <w:uiPriority w:val="39"/>
+    <w:rsid w:val="00B14096"/>
+    <w:pPr>
+      <w:tabs>
+        <w:tab w:val="right" w:leader="dot" w:pos="8789"/>
+      </w:tabs>
+      <w:spacing w:after="0" w:line="240" w:lineRule="auto"/>
+      <w:ind w:left="720"/>
+      <w:jc w:val="left"/>
+    </w:pPr>
+    <w:rPr>
+      <w:b/>
+      <w:bCs/>
+      <w:noProof/>
+      <w:sz w:val="20"/>
+      <w:szCs w:val="20"/>
+    </w:rPr>
   </w:style>
   <w:style w:type="paragraph" w:customStyle="1" w:styleId="RSFootnotetext">
     <w:name w:val="RS Footnote text"/>
@@ -1798,6 +3986,372 @@
   <w:style w:type="character" w:styleId="PageNumber">
     <w:name w:val="page number"/>
     <w:rsid w:val="006C405E"/>
+  </w:style>
+  <w:style w:type="paragraph" w:styleId="ListBullet">
+    <w:name w:val="List Bullet"/>
+    <w:basedOn w:val="Normal"/>
+    <w:qFormat/>
+    <w:rsid w:val="00B1072F"/>
+    <w:pPr>
+      <w:numPr>
+        <w:numId w:val="12"/>
+      </w:numPr>
+      <w:contextualSpacing/>
+    </w:pPr>
+  </w:style>
+  <w:style w:type="paragraph" w:styleId="ListBullet2">
+    <w:name w:val="List Bullet 2"/>
+    <w:basedOn w:val="Normal"/>
+    <w:rsid w:val="00B67638"/>
+    <w:pPr>
+      <w:numPr>
+        <w:numId w:val="5"/>
+      </w:numPr>
+      <w:tabs>
+        <w:tab w:val="clear" w:pos="643"/>
+        <w:tab w:val="num" w:pos="1211"/>
+      </w:tabs>
+      <w:ind w:left="1211"/>
+      <w:contextualSpacing/>
+    </w:pPr>
+  </w:style>
+  <w:style w:type="paragraph" w:styleId="ListBullet3">
+    <w:name w:val="List Bullet 3"/>
+    <w:basedOn w:val="Normal"/>
+    <w:rsid w:val="00B67638"/>
+    <w:pPr>
+      <w:numPr>
+        <w:numId w:val="6"/>
+      </w:numPr>
+      <w:tabs>
+        <w:tab w:val="clear" w:pos="926"/>
+        <w:tab w:val="num" w:pos="1211"/>
+      </w:tabs>
+      <w:ind w:left="1211"/>
+      <w:contextualSpacing/>
+    </w:pPr>
+  </w:style>
+  <w:style w:type="paragraph" w:styleId="List">
+    <w:name w:val="List"/>
+    <w:basedOn w:val="Normal"/>
+    <w:rsid w:val="003074E0"/>
+    <w:pPr>
+      <w:ind w:left="1134"/>
+      <w:contextualSpacing/>
+    </w:pPr>
+  </w:style>
+  <w:style w:type="paragraph" w:styleId="List2">
+    <w:name w:val="List 2"/>
+    <w:basedOn w:val="Normal"/>
+    <w:rsid w:val="00B67638"/>
+    <w:pPr>
+      <w:ind w:left="1134" w:hanging="283"/>
+      <w:contextualSpacing/>
+    </w:pPr>
+  </w:style>
+  <w:style w:type="paragraph" w:styleId="List3">
+    <w:name w:val="List 3"/>
+    <w:basedOn w:val="Normal"/>
+    <w:rsid w:val="00B67638"/>
+    <w:pPr>
+      <w:ind w:left="1134" w:hanging="283"/>
+      <w:contextualSpacing/>
+    </w:pPr>
+  </w:style>
+  <w:style w:type="character" w:styleId="LineNumber">
+    <w:name w:val="line number"/>
+    <w:basedOn w:val="DefaultParagraphFont"/>
+    <w:rsid w:val="00B83AE1"/>
+  </w:style>
+  <w:style w:type="paragraph" w:styleId="NormalWeb">
+    <w:name w:val="Normal (Web)"/>
+    <w:basedOn w:val="Normal"/>
+    <w:rsid w:val="006C6E43"/>
+    <w:rPr>
+      <w:rFonts w:ascii="Times New Roman" w:hAnsi="Times New Roman" w:cs="Times New Roman"/>
+      <w:sz w:val="24"/>
+      <w:szCs w:val="24"/>
+    </w:rPr>
+  </w:style>
+  <w:style w:type="paragraph" w:styleId="NoteHeading">
+    <w:name w:val="Note Heading"/>
+    <w:basedOn w:val="Normal"/>
+    <w:next w:val="Normal"/>
+    <w:link w:val="NoteHeadingChar"/>
+    <w:rsid w:val="006C6E43"/>
+    <w:pPr>
+      <w:spacing w:before="0" w:after="0" w:line="240" w:lineRule="auto"/>
+    </w:pPr>
+  </w:style>
+  <w:style w:type="character" w:customStyle="1" w:styleId="NoteHeadingChar">
+    <w:name w:val="Note Heading Char"/>
+    <w:basedOn w:val="DefaultParagraphFont"/>
+    <w:link w:val="NoteHeading"/>
+    <w:rsid w:val="006C6E43"/>
+    <w:rPr>
+      <w:rFonts w:ascii="Calibri" w:hAnsi="Calibri" w:cs="Calibri"/>
+      <w:sz w:val="22"/>
+      <w:szCs w:val="22"/>
+    </w:rPr>
+  </w:style>
+  <w:style w:type="paragraph" w:styleId="NormalIndent">
+    <w:name w:val="Normal Indent"/>
+    <w:basedOn w:val="Normal"/>
+    <w:rsid w:val="006C6E43"/>
+    <w:pPr>
+      <w:ind w:left="720"/>
+    </w:pPr>
+  </w:style>
+  <w:style w:type="paragraph" w:styleId="ListParagraph">
+    <w:name w:val="List Paragraph"/>
+    <w:basedOn w:val="Normal"/>
+    <w:rsid w:val="006C6E43"/>
+    <w:pPr>
+      <w:ind w:left="1134"/>
+    </w:pPr>
+  </w:style>
+  <w:style w:type="paragraph" w:styleId="ListNumber">
+    <w:name w:val="List Number"/>
+    <w:basedOn w:val="Normal"/>
+    <w:rsid w:val="006C6E43"/>
+    <w:pPr>
+      <w:numPr>
+        <w:numId w:val="9"/>
+      </w:numPr>
+      <w:tabs>
+        <w:tab w:val="clear" w:pos="360"/>
+        <w:tab w:val="num" w:pos="1211"/>
+      </w:tabs>
+      <w:ind w:left="1211"/>
+      <w:contextualSpacing/>
+    </w:pPr>
+  </w:style>
+  <w:style w:type="paragraph" w:styleId="ListNumber2">
+    <w:name w:val="List Number 2"/>
+    <w:basedOn w:val="Normal"/>
+    <w:rsid w:val="006C6E43"/>
+    <w:pPr>
+      <w:numPr>
+        <w:numId w:val="10"/>
+      </w:numPr>
+      <w:tabs>
+        <w:tab w:val="clear" w:pos="643"/>
+        <w:tab w:val="num" w:pos="1211"/>
+      </w:tabs>
+      <w:ind w:left="1211"/>
+      <w:contextualSpacing/>
+    </w:pPr>
+  </w:style>
+  <w:style w:type="paragraph" w:styleId="ListNumber3">
+    <w:name w:val="List Number 3"/>
+    <w:basedOn w:val="Normal"/>
+    <w:rsid w:val="006C6E43"/>
+    <w:pPr>
+      <w:numPr>
+        <w:numId w:val="11"/>
+      </w:numPr>
+      <w:tabs>
+        <w:tab w:val="clear" w:pos="926"/>
+        <w:tab w:val="num" w:pos="1211"/>
+      </w:tabs>
+      <w:ind w:left="1211"/>
+      <w:contextualSpacing/>
+    </w:pPr>
+  </w:style>
+  <w:style w:type="paragraph" w:styleId="ListContinue">
+    <w:name w:val="List Continue"/>
+    <w:basedOn w:val="Normal"/>
+    <w:rsid w:val="006C6E43"/>
+    <w:pPr>
+      <w:ind w:left="414" w:firstLine="437"/>
+      <w:contextualSpacing/>
+    </w:pPr>
+  </w:style>
+  <w:style w:type="paragraph" w:styleId="ListContinue2">
+    <w:name w:val="List Continue 2"/>
+    <w:basedOn w:val="Normal"/>
+    <w:rsid w:val="006C6E43"/>
+    <w:pPr>
+      <w:ind w:left="697" w:firstLine="154"/>
+      <w:contextualSpacing/>
+    </w:pPr>
+  </w:style>
+  <w:style w:type="paragraph" w:styleId="TOC2">
+    <w:name w:val="toc 2"/>
+    <w:basedOn w:val="Normal"/>
+    <w:next w:val="Normal"/>
+    <w:autoRedefine/>
+    <w:uiPriority w:val="39"/>
+    <w:rsid w:val="00196D98"/>
+    <w:pPr>
+      <w:tabs>
+        <w:tab w:val="right" w:leader="dot" w:pos="8789"/>
+      </w:tabs>
+      <w:spacing w:before="0" w:after="0"/>
+      <w:ind w:left="709" w:firstLine="11"/>
+      <w:jc w:val="left"/>
+    </w:pPr>
+    <w:rPr>
+      <w:noProof/>
+      <w:sz w:val="20"/>
+      <w:szCs w:val="20"/>
+    </w:rPr>
+  </w:style>
+  <w:style w:type="paragraph" w:styleId="TOC3">
+    <w:name w:val="toc 3"/>
+    <w:basedOn w:val="Normal"/>
+    <w:next w:val="Normal"/>
+    <w:autoRedefine/>
+    <w:uiPriority w:val="39"/>
+    <w:rsid w:val="00B14096"/>
+    <w:pPr>
+      <w:tabs>
+        <w:tab w:val="right" w:leader="dot" w:pos="8789"/>
+      </w:tabs>
+      <w:spacing w:before="0" w:after="0"/>
+      <w:jc w:val="left"/>
+    </w:pPr>
+    <w:rPr>
+      <w:sz w:val="20"/>
+      <w:szCs w:val="20"/>
+    </w:rPr>
+  </w:style>
+  <w:style w:type="paragraph" w:styleId="TOC4">
+    <w:name w:val="toc 4"/>
+    <w:basedOn w:val="Normal"/>
+    <w:next w:val="Normal"/>
+    <w:autoRedefine/>
+    <w:rsid w:val="005329DD"/>
+    <w:pPr>
+      <w:spacing w:before="0" w:after="0"/>
+      <w:ind w:left="660"/>
+      <w:jc w:val="left"/>
+    </w:pPr>
+    <w:rPr>
+      <w:rFonts w:asciiTheme="minorHAnsi" w:hAnsiTheme="minorHAnsi"/>
+      <w:sz w:val="20"/>
+      <w:szCs w:val="20"/>
+    </w:rPr>
+  </w:style>
+  <w:style w:type="paragraph" w:styleId="TOC5">
+    <w:name w:val="toc 5"/>
+    <w:basedOn w:val="Normal"/>
+    <w:next w:val="Normal"/>
+    <w:autoRedefine/>
+    <w:rsid w:val="005329DD"/>
+    <w:pPr>
+      <w:spacing w:before="0" w:after="0"/>
+      <w:ind w:left="880"/>
+      <w:jc w:val="left"/>
+    </w:pPr>
+    <w:rPr>
+      <w:rFonts w:asciiTheme="minorHAnsi" w:hAnsiTheme="minorHAnsi"/>
+      <w:sz w:val="20"/>
+      <w:szCs w:val="20"/>
+    </w:rPr>
+  </w:style>
+  <w:style w:type="paragraph" w:styleId="TOC6">
+    <w:name w:val="toc 6"/>
+    <w:basedOn w:val="Normal"/>
+    <w:next w:val="Normal"/>
+    <w:autoRedefine/>
+    <w:rsid w:val="005329DD"/>
+    <w:pPr>
+      <w:spacing w:before="0" w:after="0"/>
+      <w:ind w:left="1100"/>
+      <w:jc w:val="left"/>
+    </w:pPr>
+    <w:rPr>
+      <w:rFonts w:asciiTheme="minorHAnsi" w:hAnsiTheme="minorHAnsi"/>
+      <w:sz w:val="20"/>
+      <w:szCs w:val="20"/>
+    </w:rPr>
+  </w:style>
+  <w:style w:type="paragraph" w:styleId="TOC7">
+    <w:name w:val="toc 7"/>
+    <w:basedOn w:val="Normal"/>
+    <w:next w:val="Normal"/>
+    <w:autoRedefine/>
+    <w:rsid w:val="005329DD"/>
+    <w:pPr>
+      <w:spacing w:before="0" w:after="0"/>
+      <w:ind w:left="1320"/>
+      <w:jc w:val="left"/>
+    </w:pPr>
+    <w:rPr>
+      <w:rFonts w:asciiTheme="minorHAnsi" w:hAnsiTheme="minorHAnsi"/>
+      <w:sz w:val="20"/>
+      <w:szCs w:val="20"/>
+    </w:rPr>
+  </w:style>
+  <w:style w:type="paragraph" w:styleId="TOC8">
+    <w:name w:val="toc 8"/>
+    <w:basedOn w:val="Normal"/>
+    <w:next w:val="Normal"/>
+    <w:autoRedefine/>
+    <w:rsid w:val="005329DD"/>
+    <w:pPr>
+      <w:spacing w:before="0" w:after="0"/>
+      <w:ind w:left="1540"/>
+      <w:jc w:val="left"/>
+    </w:pPr>
+    <w:rPr>
+      <w:rFonts w:asciiTheme="minorHAnsi" w:hAnsiTheme="minorHAnsi"/>
+      <w:sz w:val="20"/>
+      <w:szCs w:val="20"/>
+    </w:rPr>
+  </w:style>
+  <w:style w:type="paragraph" w:styleId="TOC9">
+    <w:name w:val="toc 9"/>
+    <w:basedOn w:val="Normal"/>
+    <w:next w:val="Normal"/>
+    <w:autoRedefine/>
+    <w:rsid w:val="005329DD"/>
+    <w:pPr>
+      <w:spacing w:before="0" w:after="0"/>
+      <w:ind w:left="1760"/>
+      <w:jc w:val="left"/>
+    </w:pPr>
+    <w:rPr>
+      <w:rFonts w:asciiTheme="minorHAnsi" w:hAnsiTheme="minorHAnsi"/>
+      <w:sz w:val="20"/>
+      <w:szCs w:val="20"/>
+    </w:rPr>
+  </w:style>
+  <w:style w:type="numbering" w:customStyle="1" w:styleId="CurrentList1">
+    <w:name w:val="Current List1"/>
+    <w:uiPriority w:val="99"/>
+    <w:rsid w:val="00F76E51"/>
+    <w:pPr>
+      <w:numPr>
+        <w:numId w:val="13"/>
+      </w:numPr>
+    </w:pPr>
+  </w:style>
+  <w:style w:type="numbering" w:customStyle="1" w:styleId="CurrentList2">
+    <w:name w:val="Current List2"/>
+    <w:uiPriority w:val="99"/>
+    <w:rsid w:val="00F76E51"/>
+    <w:pPr>
+      <w:numPr>
+        <w:numId w:val="16"/>
+      </w:numPr>
+    </w:pPr>
+  </w:style>
+  <w:style w:type="numbering" w:customStyle="1" w:styleId="CurrentList3">
+    <w:name w:val="Current List3"/>
+    <w:uiPriority w:val="99"/>
+    <w:rsid w:val="006D7AA3"/>
+  </w:style>
+  <w:style w:type="numbering" w:customStyle="1" w:styleId="CurrentList4">
+    <w:name w:val="Current List4"/>
+    <w:uiPriority w:val="99"/>
+    <w:rsid w:val="00E5466D"/>
+    <w:pPr>
+      <w:numPr>
+        <w:numId w:val="21"/>
+      </w:numPr>
+    </w:pPr>
   </w:style>
 </w:styles>
 </file>
@@ -2095,4 +4649,16 @@
     </a:ext>
   </a:extLst>
 </a:theme>
+</file>
+
+<file path=customXml/item1.xml><?xml version="1.0" encoding="utf-8"?>
+<b:Sources xmlns:b="http://schemas.openxmlformats.org/officeDocument/2006/bibliography" xmlns="http://schemas.openxmlformats.org/officeDocument/2006/bibliography" SelectedStyle="/APASixthEditionOfficeOnline.xsl" StyleName="APA" Version="6"/>
+</file>
+
+<file path=customXml/itemProps1.xml><?xml version="1.0" encoding="utf-8"?>
+<ds:datastoreItem xmlns:ds="http://schemas.openxmlformats.org/officeDocument/2006/customXml" ds:itemID="{F2C5BD0F-6297-E74D-B17F-088630278029}">
+  <ds:schemaRefs>
+    <ds:schemaRef ds:uri="http://schemas.openxmlformats.org/officeDocument/2006/bibliography"/>
+  </ds:schemaRefs>
+</ds:datastoreItem>
 </file>
</xml_diff>